<commit_message>
Fixed template, font etc
</commit_message>
<xml_diff>
--- a/Documentation/RIPV2 Project Report.docx
+++ b/Documentation/RIPV2 Project Report.docx
@@ -5,27 +5,47 @@
     <w:p>
       <w:pPr>
         <w:rPr>
-          <w:b/>
-          <w:bCs/>
+          <w:rFonts w:ascii="Times New Roman" w:hAnsi="Times New Roman" w:cs="Times New Roman"/>
+          <w:b/>
+          <w:bCs/>
+          <w:sz w:val="56"/>
+          <w:szCs w:val="56"/>
+          <w:lang w:val="en-US"/>
+        </w:rPr>
+      </w:pPr>
+      <w:r>
+        <w:rPr>
           <w:sz w:val="72"/>
           <w:szCs w:val="72"/>
           <w:lang w:val="en-US"/>
         </w:rPr>
-      </w:pPr>
-      <w:r>
-        <w:rPr>
-          <w:sz w:val="72"/>
-          <w:szCs w:val="72"/>
-          <w:lang w:val="en-US"/>
-        </w:rPr>
-        <w:t xml:space="preserve">               </w:t>
-      </w:r>
-      <w:r>
-        <w:rPr>
-          <w:b/>
-          <w:bCs/>
-          <w:sz w:val="72"/>
-          <w:szCs w:val="72"/>
+        <w:t xml:space="preserve">    </w:t>
+      </w:r>
+      <w:r>
+        <w:rPr>
+          <w:rFonts w:ascii="Arial" w:hAnsi="Arial" w:cs="Arial"/>
+          <w:sz w:val="56"/>
+          <w:szCs w:val="56"/>
+          <w:lang w:val="en-US"/>
+        </w:rPr>
+        <w:t xml:space="preserve">           </w:t>
+      </w:r>
+      <w:r>
+        <w:rPr>
+          <w:rFonts w:ascii="Arial" w:hAnsi="Arial" w:cs="Arial"/>
+          <w:sz w:val="56"/>
+          <w:szCs w:val="56"/>
+          <w:lang w:val="en-US"/>
+        </w:rPr>
+        <w:t xml:space="preserve"> </w:t>
+      </w:r>
+      <w:r>
+        <w:rPr>
+          <w:rFonts w:ascii="Times New Roman" w:hAnsi="Times New Roman" w:cs="Times New Roman"/>
+          <w:b/>
+          <w:bCs/>
+          <w:sz w:val="56"/>
+          <w:szCs w:val="56"/>
           <w:lang w:val="en-US"/>
         </w:rPr>
         <w:t>COSC364</w:t>
@@ -34,146 +54,75 @@
     <w:p>
       <w:pPr>
         <w:rPr>
-          <w:b/>
-          <w:bCs/>
-          <w:sz w:val="72"/>
-          <w:szCs w:val="72"/>
-          <w:lang w:val="en-US"/>
-        </w:rPr>
-      </w:pPr>
-      <w:r>
-        <w:rPr>
-          <w:b/>
-          <w:bCs/>
+          <w:rFonts w:ascii="Times New Roman" w:hAnsi="Times New Roman" w:cs="Times New Roman"/>
+          <w:b/>
+          <w:bCs/>
+          <w:sz w:val="56"/>
+          <w:szCs w:val="56"/>
+          <w:lang w:val="en-US"/>
+        </w:rPr>
+      </w:pPr>
+      <w:r>
+        <w:rPr>
+          <w:rFonts w:ascii="Times New Roman" w:hAnsi="Times New Roman" w:cs="Times New Roman"/>
+          <w:b/>
+          <w:bCs/>
+          <w:sz w:val="20"/>
+          <w:szCs w:val="20"/>
           <w:lang w:val="en-US"/>
         </w:rPr>
         <w:t xml:space="preserve">            </w:t>
       </w:r>
       <w:r>
         <w:rPr>
-          <w:b/>
-          <w:bCs/>
-          <w:sz w:val="72"/>
-          <w:szCs w:val="72"/>
-          <w:lang w:val="en-US"/>
-        </w:rPr>
-        <w:t>RIP Routing Assignment</w:t>
-      </w:r>
-    </w:p>
-    <w:p>
-      <w:pPr>
-        <w:rPr>
-          <w:b/>
-          <w:bCs/>
-          <w:sz w:val="72"/>
-          <w:szCs w:val="72"/>
-          <w:lang w:val="en-US"/>
-        </w:rPr>
-      </w:pPr>
-    </w:p>
-    <w:p>
-      <w:pPr>
-        <w:rPr>
-          <w:b/>
-          <w:bCs/>
-          <w:sz w:val="36"/>
-          <w:szCs w:val="36"/>
-          <w:lang w:val="en-US"/>
-        </w:rPr>
-      </w:pPr>
-      <w:r>
-        <w:rPr>
-          <w:b/>
-          <w:bCs/>
-          <w:sz w:val="36"/>
-          <w:szCs w:val="36"/>
-          <w:lang w:val="en-US"/>
-        </w:rPr>
-        <w:t xml:space="preserve">Team: </w:t>
-      </w:r>
-      <w:r>
-        <w:rPr>
-          <w:b/>
-          <w:bCs/>
-          <w:sz w:val="36"/>
-          <w:szCs w:val="36"/>
-          <w:lang w:val="en-US"/>
-        </w:rPr>
-        <w:t xml:space="preserve"> Drogo Shi () &amp; Haider Saeed (msa280)</w:t>
-      </w:r>
-    </w:p>
-    <w:p>
-      <w:pPr>
-        <w:rPr>
-          <w:b/>
-          <w:bCs/>
-          <w:sz w:val="36"/>
-          <w:szCs w:val="36"/>
-          <w:lang w:val="en-US"/>
-        </w:rPr>
-      </w:pPr>
-    </w:p>
-    <w:p>
-      <w:pPr>
-        <w:rPr>
-          <w:b/>
-          <w:bCs/>
-          <w:sz w:val="36"/>
-          <w:szCs w:val="36"/>
-          <w:u w:val="single"/>
-          <w:lang w:val="en-US"/>
-        </w:rPr>
-      </w:pPr>
-      <w:r>
-        <w:rPr>
-          <w:b/>
-          <w:bCs/>
-          <w:sz w:val="36"/>
-          <w:szCs w:val="36"/>
-          <w:u w:val="single"/>
-          <w:lang w:val="en-US"/>
-        </w:rPr>
-        <w:t xml:space="preserve">Drogo </w:t>
-      </w:r>
-      <w:proofErr w:type="gramStart"/>
-      <w:r>
-        <w:rPr>
-          <w:b/>
-          <w:bCs/>
-          <w:sz w:val="36"/>
-          <w:szCs w:val="36"/>
-          <w:u w:val="single"/>
-          <w:lang w:val="en-US"/>
-        </w:rPr>
-        <w:t>Shi  (</w:t>
-      </w:r>
-      <w:proofErr w:type="gramEnd"/>
-      <w:r>
-        <w:rPr>
-          <w:b/>
-          <w:bCs/>
-          <w:sz w:val="36"/>
-          <w:szCs w:val="36"/>
-          <w:u w:val="single"/>
-          <w:lang w:val="en-US"/>
-        </w:rPr>
-        <w:t>50</w:t>
-      </w:r>
-      <w:r>
-        <w:rPr>
-          <w:b/>
-          <w:bCs/>
-          <w:sz w:val="36"/>
-          <w:szCs w:val="36"/>
-          <w:u w:val="single"/>
-          <w:lang w:val="en-US"/>
-        </w:rPr>
-        <w:t xml:space="preserve"> %):</w:t>
-      </w:r>
-    </w:p>
-    <w:p>
-      <w:pPr>
-        <w:rPr>
+          <w:rFonts w:ascii="Times New Roman" w:hAnsi="Times New Roman" w:cs="Times New Roman"/>
+          <w:b/>
+          <w:bCs/>
+          <w:sz w:val="56"/>
+          <w:szCs w:val="56"/>
+          <w:lang w:val="en-US"/>
+        </w:rPr>
+        <w:t>RIP</w:t>
+      </w:r>
+      <w:r>
+        <w:rPr>
+          <w:rFonts w:ascii="Times New Roman" w:hAnsi="Times New Roman" w:cs="Times New Roman"/>
+          <w:b/>
+          <w:bCs/>
+          <w:sz w:val="56"/>
+          <w:szCs w:val="56"/>
+          <w:lang w:val="en-US"/>
+        </w:rPr>
+        <w:t>v2</w:t>
+      </w:r>
+      <w:r>
+        <w:rPr>
+          <w:rFonts w:ascii="Times New Roman" w:hAnsi="Times New Roman" w:cs="Times New Roman"/>
+          <w:b/>
+          <w:bCs/>
+          <w:sz w:val="56"/>
+          <w:szCs w:val="56"/>
+          <w:lang w:val="en-US"/>
+        </w:rPr>
+        <w:t xml:space="preserve"> Routing Assignment</w:t>
+      </w:r>
+    </w:p>
+    <w:p>
+      <w:pPr>
+        <w:rPr>
+          <w:rFonts w:ascii="Arial" w:hAnsi="Arial" w:cs="Arial"/>
+          <w:b/>
+          <w:bCs/>
+          <w:sz w:val="56"/>
+          <w:szCs w:val="56"/>
+          <w:lang w:val="en-US"/>
+        </w:rPr>
+      </w:pPr>
+    </w:p>
+    <w:p>
+      <w:pPr>
+        <w:rPr>
+          <w:rFonts w:ascii="Arial" w:hAnsi="Arial" w:cs="Arial"/>
           <w:b/>
           <w:bCs/>
           <w:sz w:val="28"/>
@@ -183,23 +132,120 @@
       </w:pPr>
       <w:r>
         <w:rPr>
+          <w:rFonts w:ascii="Arial" w:hAnsi="Arial" w:cs="Arial"/>
           <w:b/>
           <w:bCs/>
           <w:sz w:val="28"/>
           <w:szCs w:val="28"/>
           <w:lang w:val="en-US"/>
         </w:rPr>
-        <w:t>Parts done</w:t>
-      </w:r>
-      <w:r>
-        <w:rPr>
+        <w:t>Team:  Drogo Shi (</w:t>
+      </w:r>
+      <w:r>
+        <w:rPr>
+          <w:rFonts w:ascii="Arial" w:hAnsi="Arial" w:cs="Arial"/>
           <w:b/>
           <w:bCs/>
           <w:sz w:val="28"/>
           <w:szCs w:val="28"/>
           <w:lang w:val="en-US"/>
         </w:rPr>
-        <w:t>:</w:t>
+        <w:t>msh217</w:t>
+      </w:r>
+      <w:r>
+        <w:rPr>
+          <w:rFonts w:ascii="Arial" w:hAnsi="Arial" w:cs="Arial"/>
+          <w:b/>
+          <w:bCs/>
+          <w:sz w:val="28"/>
+          <w:szCs w:val="28"/>
+          <w:lang w:val="en-US"/>
+        </w:rPr>
+        <w:t>) &amp; Haider Saeed (msa280)</w:t>
+      </w:r>
+    </w:p>
+    <w:p>
+      <w:pPr>
+        <w:rPr>
+          <w:rFonts w:ascii="Arial" w:hAnsi="Arial" w:cs="Arial"/>
+          <w:b/>
+          <w:bCs/>
+          <w:sz w:val="32"/>
+          <w:szCs w:val="32"/>
+          <w:lang w:val="en-US"/>
+        </w:rPr>
+      </w:pPr>
+    </w:p>
+    <w:p>
+      <w:pPr>
+        <w:rPr>
+          <w:rFonts w:ascii="Arial" w:hAnsi="Arial" w:cs="Arial"/>
+          <w:b/>
+          <w:bCs/>
+          <w:sz w:val="28"/>
+          <w:szCs w:val="28"/>
+          <w:u w:val="single"/>
+          <w:lang w:val="en-US"/>
+        </w:rPr>
+      </w:pPr>
+      <w:r>
+        <w:rPr>
+          <w:rFonts w:ascii="Arial" w:hAnsi="Arial" w:cs="Arial"/>
+          <w:b/>
+          <w:bCs/>
+          <w:sz w:val="28"/>
+          <w:szCs w:val="28"/>
+          <w:u w:val="single"/>
+          <w:lang w:val="en-US"/>
+        </w:rPr>
+        <w:t>Drogo Shi  (</w:t>
+      </w:r>
+      <w:r>
+        <w:rPr>
+          <w:rFonts w:ascii="Arial" w:hAnsi="Arial" w:cs="Arial"/>
+          <w:b/>
+          <w:bCs/>
+          <w:sz w:val="28"/>
+          <w:szCs w:val="28"/>
+          <w:u w:val="single"/>
+          <w:lang w:val="en-US"/>
+        </w:rPr>
+        <w:t>50</w:t>
+      </w:r>
+      <w:r>
+        <w:rPr>
+          <w:rFonts w:ascii="Arial" w:hAnsi="Arial" w:cs="Arial"/>
+          <w:b/>
+          <w:bCs/>
+          <w:sz w:val="28"/>
+          <w:szCs w:val="28"/>
+          <w:u w:val="single"/>
+          <w:lang w:val="en-US"/>
+        </w:rPr>
+        <w:t xml:space="preserve"> %):</w:t>
+      </w:r>
+    </w:p>
+    <w:p>
+      <w:pPr>
+        <w:rPr>
+          <w:rFonts w:ascii="Arial" w:hAnsi="Arial" w:cs="Arial"/>
+          <w:b/>
+          <w:bCs/>
+          <w:sz w:val="24"/>
+          <w:szCs w:val="24"/>
+          <w:lang w:val="en-US"/>
+        </w:rPr>
+      </w:pPr>
+      <w:r>
+        <w:rPr>
+          <w:rFonts w:ascii="Arial" w:hAnsi="Arial" w:cs="Arial"/>
+          <w:b/>
+          <w:bCs/>
+          <w:sz w:val="24"/>
+          <w:szCs w:val="24"/>
+          <w:lang w:val="en-US"/>
+        </w:rPr>
+        <w:t>Parts done:</w:t>
       </w:r>
     </w:p>
     <w:p>
@@ -210,29 +256,26 @@
           <w:numId w:val="2"/>
         </w:numPr>
         <w:rPr>
-          <w:b/>
-          <w:bCs/>
-          <w:sz w:val="24"/>
-          <w:szCs w:val="24"/>
-          <w:lang w:val="en-US"/>
-        </w:rPr>
-      </w:pPr>
-      <w:r>
-        <w:rPr>
-          <w:b/>
-          <w:bCs/>
-          <w:sz w:val="24"/>
-          <w:szCs w:val="24"/>
+          <w:rFonts w:ascii="Arial" w:hAnsi="Arial" w:cs="Arial"/>
+          <w:b/>
+          <w:bCs/>
+          <w:lang w:val="en-US"/>
+        </w:rPr>
+      </w:pPr>
+      <w:r>
+        <w:rPr>
+          <w:rFonts w:ascii="Arial" w:hAnsi="Arial" w:cs="Arial"/>
+          <w:b/>
+          <w:bCs/>
           <w:lang w:val="en-US"/>
         </w:rPr>
         <w:t>Created Router() class</w:t>
       </w:r>
       <w:r>
         <w:rPr>
-          <w:b/>
-          <w:bCs/>
-          <w:sz w:val="24"/>
-          <w:szCs w:val="24"/>
+          <w:rFonts w:ascii="Arial" w:hAnsi="Arial" w:cs="Arial"/>
+          <w:b/>
+          <w:bCs/>
           <w:lang w:val="en-US"/>
         </w:rPr>
         <w:t xml:space="preserve"> which handles the functionality of a router.</w:t>
@@ -246,39 +289,35 @@
           <w:numId w:val="2"/>
         </w:numPr>
         <w:rPr>
-          <w:b/>
-          <w:bCs/>
-          <w:sz w:val="24"/>
-          <w:szCs w:val="24"/>
-          <w:lang w:val="en-US"/>
-        </w:rPr>
-      </w:pPr>
-      <w:r>
-        <w:rPr>
-          <w:b/>
-          <w:bCs/>
-          <w:sz w:val="24"/>
-          <w:szCs w:val="24"/>
+          <w:rFonts w:ascii="Arial" w:hAnsi="Arial" w:cs="Arial"/>
+          <w:b/>
+          <w:bCs/>
+          <w:lang w:val="en-US"/>
+        </w:rPr>
+      </w:pPr>
+      <w:r>
+        <w:rPr>
+          <w:rFonts w:ascii="Arial" w:hAnsi="Arial" w:cs="Arial"/>
+          <w:b/>
+          <w:bCs/>
           <w:lang w:val="en-US"/>
         </w:rPr>
         <w:t>Implemented the creation, sending</w:t>
       </w:r>
       <w:r>
         <w:rPr>
-          <w:b/>
-          <w:bCs/>
-          <w:sz w:val="24"/>
-          <w:szCs w:val="24"/>
+          <w:rFonts w:ascii="Arial" w:hAnsi="Arial" w:cs="Arial"/>
+          <w:b/>
+          <w:bCs/>
           <w:lang w:val="en-US"/>
         </w:rPr>
         <w:t>, and testing</w:t>
       </w:r>
       <w:r>
         <w:rPr>
-          <w:b/>
-          <w:bCs/>
-          <w:sz w:val="24"/>
-          <w:szCs w:val="24"/>
+          <w:rFonts w:ascii="Arial" w:hAnsi="Arial" w:cs="Arial"/>
+          <w:b/>
+          <w:bCs/>
           <w:lang w:val="en-US"/>
         </w:rPr>
         <w:t xml:space="preserve"> of packets.</w:t>
@@ -292,39 +331,35 @@
           <w:numId w:val="2"/>
         </w:numPr>
         <w:rPr>
-          <w:b/>
-          <w:bCs/>
-          <w:sz w:val="24"/>
-          <w:szCs w:val="24"/>
-          <w:lang w:val="en-US"/>
-        </w:rPr>
-      </w:pPr>
-      <w:r>
-        <w:rPr>
-          <w:b/>
-          <w:bCs/>
-          <w:sz w:val="24"/>
-          <w:szCs w:val="24"/>
+          <w:rFonts w:ascii="Arial" w:hAnsi="Arial" w:cs="Arial"/>
+          <w:b/>
+          <w:bCs/>
+          <w:lang w:val="en-US"/>
+        </w:rPr>
+      </w:pPr>
+      <w:r>
+        <w:rPr>
+          <w:rFonts w:ascii="Arial" w:hAnsi="Arial" w:cs="Arial"/>
+          <w:b/>
+          <w:bCs/>
           <w:lang w:val="en-US"/>
         </w:rPr>
         <w:t>Implemented timers and their related functi</w:t>
       </w:r>
       <w:r>
         <w:rPr>
-          <w:b/>
-          <w:bCs/>
-          <w:sz w:val="24"/>
-          <w:szCs w:val="24"/>
+          <w:rFonts w:ascii="Arial" w:hAnsi="Arial" w:cs="Arial"/>
+          <w:b/>
+          <w:bCs/>
           <w:lang w:val="en-US"/>
         </w:rPr>
         <w:t>ons</w:t>
       </w:r>
       <w:r>
         <w:rPr>
-          <w:b/>
-          <w:bCs/>
-          <w:sz w:val="24"/>
-          <w:szCs w:val="24"/>
+          <w:rFonts w:ascii="Arial" w:hAnsi="Arial" w:cs="Arial"/>
+          <w:b/>
+          <w:bCs/>
           <w:lang w:val="en-US"/>
         </w:rPr>
         <w:t>.</w:t>
@@ -338,19 +373,17 @@
           <w:numId w:val="2"/>
         </w:numPr>
         <w:rPr>
-          <w:b/>
-          <w:bCs/>
-          <w:sz w:val="24"/>
-          <w:szCs w:val="24"/>
-          <w:lang w:val="en-US"/>
-        </w:rPr>
-      </w:pPr>
-      <w:r>
-        <w:rPr>
-          <w:b/>
-          <w:bCs/>
-          <w:sz w:val="24"/>
-          <w:szCs w:val="24"/>
+          <w:rFonts w:ascii="Arial" w:hAnsi="Arial" w:cs="Arial"/>
+          <w:b/>
+          <w:bCs/>
+          <w:lang w:val="en-US"/>
+        </w:rPr>
+      </w:pPr>
+      <w:r>
+        <w:rPr>
+          <w:rFonts w:ascii="Arial" w:hAnsi="Arial" w:cs="Arial"/>
+          <w:b/>
+          <w:bCs/>
           <w:lang w:val="en-US"/>
         </w:rPr>
         <w:t>Implemented split horizon with poisoned reverse.</w:t>
@@ -364,19 +397,17 @@
           <w:numId w:val="2"/>
         </w:numPr>
         <w:rPr>
-          <w:b/>
-          <w:bCs/>
-          <w:sz w:val="24"/>
-          <w:szCs w:val="24"/>
-          <w:lang w:val="en-US"/>
-        </w:rPr>
-      </w:pPr>
-      <w:r>
-        <w:rPr>
-          <w:b/>
-          <w:bCs/>
-          <w:sz w:val="24"/>
-          <w:szCs w:val="24"/>
+          <w:rFonts w:ascii="Arial" w:hAnsi="Arial" w:cs="Arial"/>
+          <w:b/>
+          <w:bCs/>
+          <w:lang w:val="en-US"/>
+        </w:rPr>
+      </w:pPr>
+      <w:r>
+        <w:rPr>
+          <w:rFonts w:ascii="Arial" w:hAnsi="Arial" w:cs="Arial"/>
+          <w:b/>
+          <w:bCs/>
           <w:lang w:val="en-US"/>
         </w:rPr>
         <w:t>Completed metric handling including the changing of metric with triggered updates.</w:t>
@@ -390,6 +421,87 @@
           <w:numId w:val="2"/>
         </w:numPr>
         <w:rPr>
+          <w:rFonts w:ascii="Arial" w:hAnsi="Arial" w:cs="Arial"/>
+          <w:b/>
+          <w:bCs/>
+          <w:lang w:val="en-US"/>
+        </w:rPr>
+      </w:pPr>
+      <w:r>
+        <w:rPr>
+          <w:rFonts w:ascii="Arial" w:hAnsi="Arial" w:cs="Arial"/>
+          <w:b/>
+          <w:bCs/>
+          <w:lang w:val="en-US"/>
+        </w:rPr>
+        <w:t>Created route handling and dealing with dead routers.</w:t>
+      </w:r>
+    </w:p>
+    <w:p>
+      <w:pPr>
+        <w:rPr>
+          <w:rFonts w:ascii="Arial" w:hAnsi="Arial" w:cs="Arial"/>
+          <w:b/>
+          <w:bCs/>
+          <w:sz w:val="32"/>
+          <w:szCs w:val="32"/>
+          <w:lang w:val="en-US"/>
+        </w:rPr>
+      </w:pPr>
+    </w:p>
+    <w:p>
+      <w:pPr>
+        <w:rPr>
+          <w:rFonts w:ascii="Arial" w:hAnsi="Arial" w:cs="Arial"/>
+          <w:b/>
+          <w:bCs/>
+          <w:sz w:val="28"/>
+          <w:szCs w:val="28"/>
+          <w:u w:val="single"/>
+          <w:lang w:val="en-US"/>
+        </w:rPr>
+      </w:pPr>
+      <w:r>
+        <w:rPr>
+          <w:rFonts w:ascii="Arial" w:hAnsi="Arial" w:cs="Arial"/>
+          <w:b/>
+          <w:bCs/>
+          <w:sz w:val="28"/>
+          <w:szCs w:val="28"/>
+          <w:u w:val="single"/>
+          <w:lang w:val="en-US"/>
+        </w:rPr>
+        <w:t>Haider Saeed (</w:t>
+      </w:r>
+      <w:r>
+        <w:rPr>
+          <w:rFonts w:ascii="Arial" w:hAnsi="Arial" w:cs="Arial"/>
+          <w:b/>
+          <w:bCs/>
+          <w:sz w:val="28"/>
+          <w:szCs w:val="28"/>
+          <w:u w:val="single"/>
+          <w:lang w:val="en-US"/>
+        </w:rPr>
+        <w:t xml:space="preserve">50 </w:t>
+      </w:r>
+      <w:r>
+        <w:rPr>
+          <w:rFonts w:ascii="Arial" w:hAnsi="Arial" w:cs="Arial"/>
+          <w:b/>
+          <w:bCs/>
+          <w:sz w:val="28"/>
+          <w:szCs w:val="28"/>
+          <w:u w:val="single"/>
+          <w:lang w:val="en-US"/>
+        </w:rPr>
+        <w:t>%):</w:t>
+      </w:r>
+    </w:p>
+    <w:p>
+      <w:pPr>
+        <w:rPr>
+          <w:rFonts w:ascii="Arial" w:hAnsi="Arial" w:cs="Arial"/>
           <w:b/>
           <w:bCs/>
           <w:sz w:val="24"/>
@@ -399,100 +511,14 @@
       </w:pPr>
       <w:r>
         <w:rPr>
+          <w:rFonts w:ascii="Arial" w:hAnsi="Arial" w:cs="Arial"/>
           <w:b/>
           <w:bCs/>
           <w:sz w:val="24"/>
           <w:szCs w:val="24"/>
           <w:lang w:val="en-US"/>
         </w:rPr>
-        <w:t>Created route handling and dealing with dead routers.</w:t>
-      </w:r>
-    </w:p>
-    <w:p>
-      <w:pPr>
-        <w:rPr>
-          <w:b/>
-          <w:bCs/>
-          <w:sz w:val="36"/>
-          <w:szCs w:val="36"/>
-          <w:lang w:val="en-US"/>
-        </w:rPr>
-      </w:pPr>
-    </w:p>
-    <w:p>
-      <w:pPr>
-        <w:rPr>
-          <w:b/>
-          <w:bCs/>
-          <w:sz w:val="36"/>
-          <w:szCs w:val="36"/>
-          <w:u w:val="single"/>
-          <w:lang w:val="en-US"/>
-        </w:rPr>
-      </w:pPr>
-      <w:r>
-        <w:rPr>
-          <w:b/>
-          <w:bCs/>
-          <w:sz w:val="36"/>
-          <w:szCs w:val="36"/>
-          <w:u w:val="single"/>
-          <w:lang w:val="en-US"/>
-        </w:rPr>
-        <w:t>Haider Saeed (</w:t>
-      </w:r>
-      <w:r>
-        <w:rPr>
-          <w:b/>
-          <w:bCs/>
-          <w:sz w:val="36"/>
-          <w:szCs w:val="36"/>
-          <w:u w:val="single"/>
-          <w:lang w:val="en-US"/>
-        </w:rPr>
-        <w:t xml:space="preserve">50 </w:t>
-      </w:r>
-      <w:r>
-        <w:rPr>
-          <w:b/>
-          <w:bCs/>
-          <w:sz w:val="36"/>
-          <w:szCs w:val="36"/>
-          <w:u w:val="single"/>
-          <w:lang w:val="en-US"/>
-        </w:rPr>
-        <w:t>%):</w:t>
-      </w:r>
-    </w:p>
-    <w:p>
-      <w:pPr>
-        <w:rPr>
-          <w:b/>
-          <w:bCs/>
-          <w:sz w:val="28"/>
-          <w:szCs w:val="28"/>
-          <w:lang w:val="en-US"/>
-        </w:rPr>
-      </w:pPr>
-      <w:r>
-        <w:rPr>
-          <w:b/>
-          <w:bCs/>
-          <w:sz w:val="28"/>
-          <w:szCs w:val="28"/>
-          <w:lang w:val="en-US"/>
-        </w:rPr>
-        <w:t>Parts done</w:t>
-      </w:r>
-      <w:r>
-        <w:rPr>
-          <w:b/>
-          <w:bCs/>
-          <w:sz w:val="28"/>
-          <w:szCs w:val="28"/>
-          <w:lang w:val="en-US"/>
-        </w:rPr>
-        <w:t>:</w:t>
+        <w:t>Parts done:</w:t>
       </w:r>
     </w:p>
     <w:p>
@@ -503,44 +529,20 @@
           <w:numId w:val="2"/>
         </w:numPr>
         <w:rPr>
-          <w:b/>
-          <w:bCs/>
-          <w:sz w:val="24"/>
-          <w:szCs w:val="24"/>
-          <w:lang w:val="en-US"/>
-        </w:rPr>
-      </w:pPr>
-      <w:r>
-        <w:rPr>
-          <w:b/>
-          <w:bCs/>
-          <w:sz w:val="24"/>
-          <w:szCs w:val="24"/>
-          <w:lang w:val="en-US"/>
-        </w:rPr>
-        <w:t xml:space="preserve">Created </w:t>
-      </w:r>
-      <w:proofErr w:type="gramStart"/>
-      <w:r>
-        <w:rPr>
-          <w:b/>
-          <w:bCs/>
-          <w:sz w:val="24"/>
-          <w:szCs w:val="24"/>
-          <w:lang w:val="en-US"/>
-        </w:rPr>
-        <w:t>Configure(</w:t>
-      </w:r>
-      <w:proofErr w:type="gramEnd"/>
-      <w:r>
-        <w:rPr>
-          <w:b/>
-          <w:bCs/>
-          <w:sz w:val="24"/>
-          <w:szCs w:val="24"/>
-          <w:lang w:val="en-US"/>
-        </w:rPr>
-        <w:t>) class which reads and sorts data from the configuration file.</w:t>
+          <w:rFonts w:ascii="Arial" w:hAnsi="Arial" w:cs="Arial"/>
+          <w:b/>
+          <w:bCs/>
+          <w:lang w:val="en-US"/>
+        </w:rPr>
+      </w:pPr>
+      <w:r>
+        <w:rPr>
+          <w:rFonts w:ascii="Arial" w:hAnsi="Arial" w:cs="Arial"/>
+          <w:b/>
+          <w:bCs/>
+          <w:lang w:val="en-US"/>
+        </w:rPr>
+        <w:t>Created Configure() class which reads and sorts data from the configuration file.</w:t>
       </w:r>
     </w:p>
     <w:p>
@@ -551,19 +553,17 @@
           <w:numId w:val="2"/>
         </w:numPr>
         <w:rPr>
-          <w:b/>
-          <w:bCs/>
-          <w:sz w:val="24"/>
-          <w:szCs w:val="24"/>
-          <w:lang w:val="en-US"/>
-        </w:rPr>
-      </w:pPr>
-      <w:r>
-        <w:rPr>
-          <w:b/>
-          <w:bCs/>
-          <w:sz w:val="24"/>
-          <w:szCs w:val="24"/>
+          <w:rFonts w:ascii="Arial" w:hAnsi="Arial" w:cs="Arial"/>
+          <w:b/>
+          <w:bCs/>
+          <w:lang w:val="en-US"/>
+        </w:rPr>
+      </w:pPr>
+      <w:r>
+        <w:rPr>
+          <w:rFonts w:ascii="Arial" w:hAnsi="Arial" w:cs="Arial"/>
+          <w:b/>
+          <w:bCs/>
           <w:lang w:val="en-US"/>
         </w:rPr>
         <w:t>Created different configuration file test cases.</w:t>
@@ -577,19 +577,17 @@
           <w:numId w:val="2"/>
         </w:numPr>
         <w:rPr>
-          <w:b/>
-          <w:bCs/>
-          <w:sz w:val="24"/>
-          <w:szCs w:val="24"/>
-          <w:lang w:val="en-US"/>
-        </w:rPr>
-      </w:pPr>
-      <w:r>
-        <w:rPr>
-          <w:b/>
-          <w:bCs/>
-          <w:sz w:val="24"/>
-          <w:szCs w:val="24"/>
+          <w:rFonts w:ascii="Arial" w:hAnsi="Arial" w:cs="Arial"/>
+          <w:b/>
+          <w:bCs/>
+          <w:lang w:val="en-US"/>
+        </w:rPr>
+      </w:pPr>
+      <w:r>
+        <w:rPr>
+          <w:rFonts w:ascii="Arial" w:hAnsi="Arial" w:cs="Arial"/>
+          <w:b/>
+          <w:bCs/>
           <w:lang w:val="en-US"/>
         </w:rPr>
         <w:t>Created and designed the printing of the routing table.</w:t>
@@ -603,19 +601,17 @@
           <w:numId w:val="2"/>
         </w:numPr>
         <w:rPr>
-          <w:b/>
-          <w:bCs/>
-          <w:sz w:val="24"/>
-          <w:szCs w:val="24"/>
-          <w:lang w:val="en-US"/>
-        </w:rPr>
-      </w:pPr>
-      <w:r>
-        <w:rPr>
-          <w:b/>
-          <w:bCs/>
-          <w:sz w:val="24"/>
-          <w:szCs w:val="24"/>
+          <w:rFonts w:ascii="Arial" w:hAnsi="Arial" w:cs="Arial"/>
+          <w:b/>
+          <w:bCs/>
+          <w:lang w:val="en-US"/>
+        </w:rPr>
+      </w:pPr>
+      <w:r>
+        <w:rPr>
+          <w:rFonts w:ascii="Arial" w:hAnsi="Arial" w:cs="Arial"/>
+          <w:b/>
+          <w:bCs/>
           <w:lang w:val="en-US"/>
         </w:rPr>
         <w:t>Did commenting and cleaned code.</w:t>
@@ -629,19 +625,17 @@
           <w:numId w:val="2"/>
         </w:numPr>
         <w:rPr>
-          <w:b/>
-          <w:bCs/>
-          <w:sz w:val="24"/>
-          <w:szCs w:val="24"/>
-          <w:lang w:val="en-US"/>
-        </w:rPr>
-      </w:pPr>
-      <w:r>
-        <w:rPr>
-          <w:b/>
-          <w:bCs/>
-          <w:sz w:val="24"/>
-          <w:szCs w:val="24"/>
+          <w:rFonts w:ascii="Arial" w:hAnsi="Arial" w:cs="Arial"/>
+          <w:b/>
+          <w:bCs/>
+          <w:lang w:val="en-US"/>
+        </w:rPr>
+      </w:pPr>
+      <w:r>
+        <w:rPr>
+          <w:rFonts w:ascii="Arial" w:hAnsi="Arial" w:cs="Arial"/>
+          <w:b/>
+          <w:bCs/>
           <w:lang w:val="en-US"/>
         </w:rPr>
         <w:t>Created the report and documentation.</w:t>
@@ -655,19 +649,17 @@
           <w:numId w:val="2"/>
         </w:numPr>
         <w:rPr>
-          <w:b/>
-          <w:bCs/>
-          <w:sz w:val="24"/>
-          <w:szCs w:val="24"/>
-          <w:lang w:val="en-US"/>
-        </w:rPr>
-      </w:pPr>
-      <w:r>
-        <w:rPr>
-          <w:b/>
-          <w:bCs/>
-          <w:sz w:val="24"/>
-          <w:szCs w:val="24"/>
+          <w:rFonts w:ascii="Arial" w:hAnsi="Arial" w:cs="Arial"/>
+          <w:b/>
+          <w:bCs/>
+          <w:lang w:val="en-US"/>
+        </w:rPr>
+      </w:pPr>
+      <w:r>
+        <w:rPr>
+          <w:rFonts w:ascii="Arial" w:hAnsi="Arial" w:cs="Arial"/>
+          <w:b/>
+          <w:bCs/>
           <w:lang w:val="en-US"/>
         </w:rPr>
         <w:t>Implemented testing including socket receiving, binding, and sending functions.</w:t>
@@ -676,32 +668,69 @@
     <w:p>
       <w:pPr>
         <w:rPr>
-          <w:b/>
-          <w:bCs/>
-          <w:sz w:val="24"/>
-          <w:szCs w:val="24"/>
-          <w:lang w:val="en-US"/>
-        </w:rPr>
-      </w:pPr>
-    </w:p>
-    <w:p>
-      <w:pPr>
-        <w:rPr>
-          <w:b/>
-          <w:bCs/>
-          <w:sz w:val="36"/>
-          <w:szCs w:val="36"/>
-          <w:lang w:val="en-US"/>
-        </w:rPr>
-      </w:pPr>
-    </w:p>
-    <w:p>
-      <w:pPr>
-        <w:rPr>
-          <w:b/>
-          <w:bCs/>
-          <w:sz w:val="36"/>
-          <w:szCs w:val="36"/>
+          <w:rFonts w:ascii="Arial" w:hAnsi="Arial" w:cs="Arial"/>
+          <w:b/>
+          <w:bCs/>
+          <w:lang w:val="en-US"/>
+        </w:rPr>
+      </w:pPr>
+    </w:p>
+    <w:p>
+      <w:pPr>
+        <w:rPr>
+          <w:rFonts w:ascii="Arial" w:hAnsi="Arial" w:cs="Arial"/>
+          <w:b/>
+          <w:bCs/>
+          <w:sz w:val="32"/>
+          <w:szCs w:val="32"/>
+          <w:lang w:val="en-US"/>
+        </w:rPr>
+      </w:pPr>
+    </w:p>
+    <w:p>
+      <w:pPr>
+        <w:rPr>
+          <w:rFonts w:ascii="Arial" w:hAnsi="Arial" w:cs="Arial"/>
+          <w:b/>
+          <w:bCs/>
+          <w:sz w:val="32"/>
+          <w:szCs w:val="32"/>
+          <w:lang w:val="en-US"/>
+        </w:rPr>
+      </w:pPr>
+    </w:p>
+    <w:p>
+      <w:pPr>
+        <w:rPr>
+          <w:rFonts w:ascii="Arial" w:hAnsi="Arial" w:cs="Arial"/>
+          <w:b/>
+          <w:bCs/>
+          <w:sz w:val="32"/>
+          <w:szCs w:val="32"/>
+          <w:lang w:val="en-US"/>
+        </w:rPr>
+      </w:pPr>
+    </w:p>
+    <w:p>
+      <w:pPr>
+        <w:rPr>
+          <w:rFonts w:ascii="Arial" w:hAnsi="Arial" w:cs="Arial"/>
+          <w:b/>
+          <w:bCs/>
+          <w:sz w:val="32"/>
+          <w:szCs w:val="32"/>
+          <w:lang w:val="en-US"/>
+        </w:rPr>
+      </w:pPr>
+    </w:p>
+    <w:p>
+      <w:pPr>
+        <w:rPr>
+          <w:rFonts w:ascii="Arial" w:hAnsi="Arial" w:cs="Arial"/>
+          <w:b/>
+          <w:bCs/>
+          <w:sz w:val="32"/>
+          <w:szCs w:val="32"/>
           <w:lang w:val="en-US"/>
         </w:rPr>
       </w:pPr>
@@ -713,52 +742,34 @@
         <w:adjustRightInd w:val="0"/>
         <w:spacing w:after="0" w:line="240" w:lineRule="auto"/>
         <w:rPr>
-          <w:rFonts w:ascii="CMR10" w:hAnsi="CMR10" w:cs="CMR10"/>
-          <w:b/>
-          <w:bCs/>
-          <w:sz w:val="24"/>
-          <w:szCs w:val="24"/>
-        </w:rPr>
-      </w:pPr>
-      <w:r>
-        <w:rPr>
-          <w:rFonts w:ascii="CMR10" w:hAnsi="CMR10" w:cs="CMR10"/>
-          <w:b/>
-          <w:bCs/>
-          <w:sz w:val="24"/>
-          <w:szCs w:val="24"/>
+          <w:rFonts w:ascii="Arial" w:hAnsi="Arial" w:cs="Arial"/>
+          <w:b/>
+          <w:bCs/>
+        </w:rPr>
+      </w:pPr>
+      <w:r>
+        <w:rPr>
+          <w:rFonts w:ascii="Arial" w:hAnsi="Arial" w:cs="Arial"/>
+          <w:b/>
+          <w:bCs/>
         </w:rPr>
         <w:lastRenderedPageBreak/>
-        <w:t xml:space="preserve">Question 1) </w:t>
-      </w:r>
-      <w:r>
-        <w:rPr>
-          <w:rFonts w:ascii="CMR10" w:hAnsi="CMR10" w:cs="CMR10"/>
-          <w:b/>
-          <w:bCs/>
-          <w:sz w:val="24"/>
-          <w:szCs w:val="24"/>
-        </w:rPr>
-        <w:t>Which aspects of your overall program (design or implementation) do you</w:t>
-      </w:r>
-    </w:p>
-    <w:p>
-      <w:pPr>
-        <w:rPr>
-          <w:rFonts w:ascii="CMR10" w:hAnsi="CMR10" w:cs="CMR10"/>
-          <w:b/>
-          <w:bCs/>
-          <w:sz w:val="24"/>
-          <w:szCs w:val="24"/>
-        </w:rPr>
-      </w:pPr>
-      <w:r>
-        <w:rPr>
-          <w:rFonts w:ascii="CMR10" w:hAnsi="CMR10" w:cs="CMR10"/>
-          <w:b/>
-          <w:bCs/>
-          <w:sz w:val="24"/>
-          <w:szCs w:val="24"/>
+        <w:t>Question 1) Which aspects of your overall program (design or implementation) do you</w:t>
+      </w:r>
+    </w:p>
+    <w:p>
+      <w:pPr>
+        <w:rPr>
+          <w:rFonts w:ascii="Arial" w:hAnsi="Arial" w:cs="Arial"/>
+          <w:b/>
+          <w:bCs/>
+        </w:rPr>
+      </w:pPr>
+      <w:r>
+        <w:rPr>
+          <w:rFonts w:ascii="Arial" w:hAnsi="Arial" w:cs="Arial"/>
+          <w:b/>
+          <w:bCs/>
         </w:rPr>
         <w:t>consider particularly well done?</w:t>
       </w:r>
@@ -766,112 +777,84 @@
     <w:p>
       <w:pPr>
         <w:rPr>
-          <w:rFonts w:ascii="CMR10" w:hAnsi="CMR10" w:cs="CMR10"/>
-          <w:sz w:val="24"/>
-          <w:szCs w:val="24"/>
-        </w:rPr>
-      </w:pPr>
-      <w:r>
-        <w:rPr>
-          <w:rFonts w:ascii="CMR10" w:hAnsi="CMR10" w:cs="CMR10"/>
-          <w:sz w:val="24"/>
-          <w:szCs w:val="24"/>
+          <w:rFonts w:ascii="Arial" w:hAnsi="Arial" w:cs="Arial"/>
+        </w:rPr>
+      </w:pPr>
+      <w:r>
+        <w:rPr>
+          <w:rFonts w:ascii="Arial" w:hAnsi="Arial" w:cs="Arial"/>
         </w:rPr>
         <w:t xml:space="preserve">To create the code, we had to treat the configuration file and the router separately. Therefore, the </w:t>
       </w:r>
       <w:r>
         <w:rPr>
-          <w:rFonts w:ascii="CMR10" w:hAnsi="CMR10" w:cs="CMR10"/>
-          <w:sz w:val="24"/>
-          <w:szCs w:val="24"/>
+          <w:rFonts w:ascii="Arial" w:hAnsi="Arial" w:cs="Arial"/>
         </w:rPr>
         <w:t>‘</w:t>
       </w:r>
       <w:r>
         <w:rPr>
-          <w:rFonts w:ascii="CMR10" w:hAnsi="CMR10" w:cs="CMR10"/>
-          <w:sz w:val="24"/>
-          <w:szCs w:val="24"/>
+          <w:rFonts w:ascii="Arial" w:hAnsi="Arial" w:cs="Arial"/>
         </w:rPr>
         <w:t>Congifure</w:t>
       </w:r>
       <w:r>
         <w:rPr>
-          <w:rFonts w:ascii="CMR10" w:hAnsi="CMR10" w:cs="CMR10"/>
-          <w:sz w:val="24"/>
-          <w:szCs w:val="24"/>
+          <w:rFonts w:ascii="Arial" w:hAnsi="Arial" w:cs="Arial"/>
         </w:rPr>
         <w:t>’</w:t>
       </w:r>
       <w:r>
         <w:rPr>
-          <w:rFonts w:ascii="CMR10" w:hAnsi="CMR10" w:cs="CMR10"/>
-          <w:sz w:val="24"/>
-          <w:szCs w:val="24"/>
+          <w:rFonts w:ascii="Arial" w:hAnsi="Arial" w:cs="Arial"/>
         </w:rPr>
         <w:t xml:space="preserve"> class was made to only deal with the configuration file</w:t>
       </w:r>
       <w:r>
         <w:rPr>
-          <w:rFonts w:ascii="CMR10" w:hAnsi="CMR10" w:cs="CMR10"/>
-          <w:sz w:val="24"/>
-          <w:szCs w:val="24"/>
+          <w:rFonts w:ascii="Arial" w:hAnsi="Arial" w:cs="Arial"/>
         </w:rPr>
         <w:t>s</w:t>
       </w:r>
       <w:r>
         <w:rPr>
-          <w:rFonts w:ascii="CMR10" w:hAnsi="CMR10" w:cs="CMR10"/>
-          <w:sz w:val="24"/>
-          <w:szCs w:val="24"/>
+          <w:rFonts w:ascii="Arial" w:hAnsi="Arial" w:cs="Arial"/>
         </w:rPr>
         <w:t xml:space="preserve"> whereas the </w:t>
       </w:r>
       <w:r>
         <w:rPr>
-          <w:rFonts w:ascii="CMR10" w:hAnsi="CMR10" w:cs="CMR10"/>
-          <w:sz w:val="24"/>
-          <w:szCs w:val="24"/>
+          <w:rFonts w:ascii="Arial" w:hAnsi="Arial" w:cs="Arial"/>
         </w:rPr>
         <w:t>‘</w:t>
       </w:r>
       <w:r>
         <w:rPr>
-          <w:rFonts w:ascii="CMR10" w:hAnsi="CMR10" w:cs="CMR10"/>
-          <w:sz w:val="24"/>
-          <w:szCs w:val="24"/>
+          <w:rFonts w:ascii="Arial" w:hAnsi="Arial" w:cs="Arial"/>
         </w:rPr>
         <w:t>Router</w:t>
       </w:r>
       <w:r>
         <w:rPr>
-          <w:rFonts w:ascii="CMR10" w:hAnsi="CMR10" w:cs="CMR10"/>
-          <w:sz w:val="24"/>
-          <w:szCs w:val="24"/>
+          <w:rFonts w:ascii="Arial" w:hAnsi="Arial" w:cs="Arial"/>
         </w:rPr>
         <w:t xml:space="preserve">’ </w:t>
       </w:r>
       <w:r>
         <w:rPr>
-          <w:rFonts w:ascii="CMR10" w:hAnsi="CMR10" w:cs="CMR10"/>
-          <w:sz w:val="24"/>
-          <w:szCs w:val="24"/>
+          <w:rFonts w:ascii="Arial" w:hAnsi="Arial" w:cs="Arial"/>
         </w:rPr>
         <w:t xml:space="preserve">class was made to deal with the routers and its related functions. To ensure code cleanliness and readability, creating these two classes was </w:t>
       </w:r>
       <w:r>
         <w:rPr>
-          <w:rFonts w:ascii="CMR10" w:hAnsi="CMR10" w:cs="CMR10"/>
-          <w:sz w:val="24"/>
-          <w:szCs w:val="24"/>
+          <w:rFonts w:ascii="Arial" w:hAnsi="Arial" w:cs="Arial"/>
         </w:rPr>
         <w:t>important. The design of the routing table is also clean, easy to read and informative. The actual functionality of the router works in the way it is supposed to. Any wrong packets are discarded, and any dead routers are deleted after their respective timers run out. The timers work well and seem to stop after they have reached their timer limit. All the fields in the routing table show accurate next hops and metrics along with their correct router ids. In the configure class, a lot of test cases were added to handle incorrect configuration files</w:t>
       </w:r>
       <w:r>
         <w:rPr>
-          <w:rFonts w:ascii="CMR10" w:hAnsi="CMR10" w:cs="CMR10"/>
-          <w:sz w:val="24"/>
-          <w:szCs w:val="24"/>
+          <w:rFonts w:ascii="Arial" w:hAnsi="Arial" w:cs="Arial"/>
         </w:rPr>
         <w:t>. These have many test cases like verifying the format and checking for mandatory fields before proceeding to creation and binding of sockets. If anything goes wrong, a detailed message is given to show what went wrong in the program.</w:t>
       </w:r>
@@ -879,9 +862,7 @@
     <w:p>
       <w:pPr>
         <w:rPr>
-          <w:rFonts w:ascii="CMR10" w:hAnsi="CMR10" w:cs="CMR10"/>
-          <w:sz w:val="24"/>
-          <w:szCs w:val="24"/>
+          <w:rFonts w:ascii="Arial" w:hAnsi="Arial" w:cs="Arial"/>
         </w:rPr>
       </w:pPr>
     </w:p>
@@ -892,21 +873,17 @@
         <w:adjustRightInd w:val="0"/>
         <w:spacing w:after="0" w:line="240" w:lineRule="auto"/>
         <w:rPr>
-          <w:rFonts w:ascii="CMR10" w:hAnsi="CMR10" w:cs="CMR10"/>
-          <w:b/>
-          <w:bCs/>
-          <w:sz w:val="24"/>
-          <w:szCs w:val="24"/>
+          <w:rFonts w:ascii="Arial" w:hAnsi="Arial" w:cs="Arial"/>
+          <w:b/>
+          <w:bCs/>
         </w:rPr>
       </w:pPr>
       <w:bookmarkStart w:id="0" w:name="_Hlk102251493"/>
       <w:r>
         <w:rPr>
-          <w:rFonts w:ascii="CMR10" w:hAnsi="CMR10" w:cs="CMR10"/>
-          <w:b/>
-          <w:bCs/>
-          <w:sz w:val="24"/>
-          <w:szCs w:val="24"/>
+          <w:rFonts w:ascii="Arial" w:hAnsi="Arial" w:cs="Arial"/>
+          <w:b/>
+          <w:bCs/>
         </w:rPr>
         <w:t>Question 2) Which aspects of your overall program (design or implementation) could be</w:t>
       </w:r>
@@ -918,20 +895,16 @@
         <w:adjustRightInd w:val="0"/>
         <w:spacing w:after="0" w:line="240" w:lineRule="auto"/>
         <w:rPr>
-          <w:rFonts w:ascii="CMR10" w:hAnsi="CMR10" w:cs="CMR10"/>
-          <w:b/>
-          <w:bCs/>
-          <w:sz w:val="24"/>
-          <w:szCs w:val="24"/>
-        </w:rPr>
-      </w:pPr>
-      <w:r>
-        <w:rPr>
-          <w:rFonts w:ascii="CMR10" w:hAnsi="CMR10" w:cs="CMR10"/>
-          <w:b/>
-          <w:bCs/>
-          <w:sz w:val="24"/>
-          <w:szCs w:val="24"/>
+          <w:rFonts w:ascii="Arial" w:hAnsi="Arial" w:cs="Arial"/>
+          <w:b/>
+          <w:bCs/>
+        </w:rPr>
+      </w:pPr>
+      <w:r>
+        <w:rPr>
+          <w:rFonts w:ascii="Arial" w:hAnsi="Arial" w:cs="Arial"/>
+          <w:b/>
+          <w:bCs/>
         </w:rPr>
         <w:t>improved?</w:t>
       </w:r>
@@ -944,9 +917,7 @@
         <w:adjustRightInd w:val="0"/>
         <w:spacing w:after="0" w:line="240" w:lineRule="auto"/>
         <w:rPr>
-          <w:rFonts w:ascii="CMR10" w:hAnsi="CMR10" w:cs="CMR10"/>
-          <w:sz w:val="24"/>
-          <w:szCs w:val="24"/>
+          <w:rFonts w:ascii="Arial" w:hAnsi="Arial" w:cs="Arial"/>
         </w:rPr>
       </w:pPr>
     </w:p>
@@ -957,24 +928,18 @@
         <w:adjustRightInd w:val="0"/>
         <w:spacing w:after="0" w:line="240" w:lineRule="auto"/>
         <w:rPr>
-          <w:rFonts w:ascii="CMR10" w:hAnsi="CMR10" w:cs="CMR10"/>
-          <w:sz w:val="24"/>
-          <w:szCs w:val="24"/>
-        </w:rPr>
-      </w:pPr>
-      <w:r>
-        <w:rPr>
-          <w:rFonts w:ascii="CMR10" w:hAnsi="CMR10" w:cs="CMR10"/>
-          <w:sz w:val="24"/>
-          <w:szCs w:val="24"/>
+          <w:rFonts w:ascii="Arial" w:hAnsi="Arial" w:cs="Arial"/>
+        </w:rPr>
+      </w:pPr>
+      <w:r>
+        <w:rPr>
+          <w:rFonts w:ascii="Arial" w:hAnsi="Arial" w:cs="Arial"/>
         </w:rPr>
         <w:t xml:space="preserve">Having a separated timer class </w:t>
       </w:r>
       <w:r>
         <w:rPr>
-          <w:rFonts w:ascii="CMR10" w:hAnsi="CMR10" w:cs="CMR10"/>
-          <w:sz w:val="24"/>
-          <w:szCs w:val="24"/>
+          <w:rFonts w:ascii="Arial" w:hAnsi="Arial" w:cs="Arial"/>
         </w:rPr>
         <w:t xml:space="preserve">could improve the design of the project. It would also improve code readability and separate the timers from the routers. The design of the program could be improved so that if we need to change parts of our program in the future, it can be easily done. This will also allow us to handle any errors separately according to their respective classes. </w:t>
       </w:r>
@@ -986,9 +951,7 @@
         <w:adjustRightInd w:val="0"/>
         <w:spacing w:after="0" w:line="240" w:lineRule="auto"/>
         <w:rPr>
-          <w:rFonts w:ascii="CMR10" w:hAnsi="CMR10" w:cs="CMR10"/>
-          <w:sz w:val="24"/>
-          <w:szCs w:val="24"/>
+          <w:rFonts w:ascii="Arial" w:hAnsi="Arial" w:cs="Arial"/>
         </w:rPr>
       </w:pPr>
     </w:p>
@@ -999,20 +962,16 @@
         <w:adjustRightInd w:val="0"/>
         <w:spacing w:after="0" w:line="240" w:lineRule="auto"/>
         <w:rPr>
-          <w:rFonts w:ascii="CMR10" w:hAnsi="CMR10" w:cs="CMR10"/>
-          <w:b/>
-          <w:bCs/>
-          <w:sz w:val="24"/>
-          <w:szCs w:val="24"/>
-        </w:rPr>
-      </w:pPr>
-      <w:r>
-        <w:rPr>
-          <w:rFonts w:ascii="CMR10" w:hAnsi="CMR10" w:cs="CMR10"/>
-          <w:b/>
-          <w:bCs/>
-          <w:sz w:val="24"/>
-          <w:szCs w:val="24"/>
+          <w:rFonts w:ascii="Arial" w:hAnsi="Arial" w:cs="Arial"/>
+          <w:b/>
+          <w:bCs/>
+        </w:rPr>
+      </w:pPr>
+      <w:r>
+        <w:rPr>
+          <w:rFonts w:ascii="Arial" w:hAnsi="Arial" w:cs="Arial"/>
+          <w:b/>
+          <w:bCs/>
         </w:rPr>
         <w:t>Question 3) How have you ensured atomicity of event processing?</w:t>
       </w:r>
@@ -1024,11 +983,9 @@
         <w:adjustRightInd w:val="0"/>
         <w:spacing w:after="0" w:line="240" w:lineRule="auto"/>
         <w:rPr>
-          <w:rFonts w:ascii="CMR10" w:hAnsi="CMR10" w:cs="CMR10"/>
-          <w:b/>
-          <w:bCs/>
-          <w:sz w:val="24"/>
-          <w:szCs w:val="24"/>
+          <w:rFonts w:ascii="Arial" w:hAnsi="Arial" w:cs="Arial"/>
+          <w:b/>
+          <w:bCs/>
         </w:rPr>
       </w:pPr>
     </w:p>
@@ -1039,18 +996,20 @@
         <w:adjustRightInd w:val="0"/>
         <w:spacing w:after="0" w:line="240" w:lineRule="auto"/>
         <w:rPr>
-          <w:rFonts w:ascii="CMR10" w:hAnsi="CMR10" w:cs="CMR10"/>
-          <w:sz w:val="24"/>
-          <w:szCs w:val="24"/>
-        </w:rPr>
-      </w:pPr>
-      <w:r>
-        <w:rPr>
-          <w:rFonts w:ascii="CMR10" w:hAnsi="CMR10" w:cs="CMR10"/>
-          <w:sz w:val="24"/>
-          <w:szCs w:val="24"/>
-        </w:rPr>
-        <w:t xml:space="preserve">The atomicity of event processing was ensured in a few ways. For example, the garbage timer only works if the timeout timer runs out. Separation of the two timer functions ensures that if one is being called, the other won’t occur. The sending and receiving of packets were also done separately. This meant that if the router was receiving packets, it wouldn’t interfere with the sending of the packets. </w:t>
+          <w:rFonts w:ascii="Arial" w:hAnsi="Arial" w:cs="Arial"/>
+        </w:rPr>
+      </w:pPr>
+      <w:r>
+        <w:rPr>
+          <w:rFonts w:ascii="Arial" w:hAnsi="Arial" w:cs="Arial"/>
+        </w:rPr>
+        <w:t>The atomicity of event processing was ensured in a few ways. For example, the garbage timer only works if the timeout timer runs out. Separation of the two timer functions ensures that if one is being called, the other won’t occur. The sending and receiving of packets were also done separately. This meant that if the router was receiving packets, it wouldn’t interfere with the sending of the packets.</w:t>
+      </w:r>
+      <w:r>
+        <w:rPr>
+          <w:rFonts w:ascii="Arial" w:hAnsi="Arial" w:cs="Arial"/>
+        </w:rPr>
+        <w:t xml:space="preserve"> In the sending packet functions, a random timer between 0.8 and 1.2 is set while sending packets to ensure atomicity of events.</w:t>
       </w:r>
     </w:p>
     <w:p>
@@ -1060,9 +1019,7 @@
         <w:adjustRightInd w:val="0"/>
         <w:spacing w:after="0" w:line="240" w:lineRule="auto"/>
         <w:rPr>
-          <w:rFonts w:ascii="CMR10" w:hAnsi="CMR10" w:cs="CMR10"/>
-          <w:sz w:val="24"/>
-          <w:szCs w:val="24"/>
+          <w:rFonts w:ascii="Arial" w:hAnsi="Arial" w:cs="Arial"/>
         </w:rPr>
       </w:pPr>
     </w:p>
@@ -1073,20 +1030,16 @@
         <w:adjustRightInd w:val="0"/>
         <w:spacing w:after="0" w:line="240" w:lineRule="auto"/>
         <w:rPr>
-          <w:rFonts w:ascii="CMR10" w:hAnsi="CMR10" w:cs="CMR10"/>
-          <w:b/>
-          <w:bCs/>
-          <w:sz w:val="24"/>
-          <w:szCs w:val="24"/>
-        </w:rPr>
-      </w:pPr>
-      <w:r>
-        <w:rPr>
-          <w:rFonts w:ascii="CMR10" w:hAnsi="CMR10" w:cs="CMR10"/>
-          <w:b/>
-          <w:bCs/>
-          <w:sz w:val="24"/>
-          <w:szCs w:val="24"/>
+          <w:rFonts w:ascii="Arial" w:hAnsi="Arial" w:cs="Arial"/>
+          <w:b/>
+          <w:bCs/>
+        </w:rPr>
+      </w:pPr>
+      <w:r>
+        <w:rPr>
+          <w:rFonts w:ascii="Arial" w:hAnsi="Arial" w:cs="Arial"/>
+          <w:b/>
+          <w:bCs/>
         </w:rPr>
         <w:t>Question 4) Have you identified any weaknesses of the RIP routing protocol?</w:t>
       </w:r>
@@ -1098,11 +1051,9 @@
         <w:adjustRightInd w:val="0"/>
         <w:spacing w:after="0" w:line="240" w:lineRule="auto"/>
         <w:rPr>
-          <w:rFonts w:ascii="CMR10" w:hAnsi="CMR10" w:cs="CMR10"/>
-          <w:b/>
-          <w:bCs/>
-          <w:sz w:val="24"/>
-          <w:szCs w:val="24"/>
+          <w:rFonts w:ascii="Arial" w:hAnsi="Arial" w:cs="Arial"/>
+          <w:b/>
+          <w:bCs/>
         </w:rPr>
       </w:pPr>
     </w:p>
@@ -1113,24 +1064,18 @@
         <w:adjustRightInd w:val="0"/>
         <w:spacing w:after="0" w:line="240" w:lineRule="auto"/>
         <w:rPr>
-          <w:rFonts w:ascii="CMR10" w:hAnsi="CMR10" w:cs="CMR10"/>
-          <w:sz w:val="24"/>
-          <w:szCs w:val="24"/>
-        </w:rPr>
-      </w:pPr>
-      <w:r>
-        <w:rPr>
-          <w:rFonts w:ascii="CMR10" w:hAnsi="CMR10" w:cs="CMR10"/>
-          <w:sz w:val="24"/>
-          <w:szCs w:val="24"/>
+          <w:rFonts w:ascii="Arial" w:hAnsi="Arial" w:cs="Arial"/>
+        </w:rPr>
+      </w:pPr>
+      <w:r>
+        <w:rPr>
+          <w:rFonts w:ascii="Arial" w:hAnsi="Arial" w:cs="Arial"/>
         </w:rPr>
         <w:t>The RIP Routing protocol has a couple of weaknesses. One of the major drawbacks of the RIP protocol is that it has maximum hop count of 15. This means that it won’t reach router farther 15 hops and will change to 16 which represents that a destination is unreachable. This makes RIP good for small networks but not so useful for larger networks.</w:t>
       </w:r>
       <w:r>
         <w:rPr>
-          <w:rFonts w:ascii="CMR10" w:hAnsi="CMR10" w:cs="CMR10"/>
-          <w:sz w:val="24"/>
-          <w:szCs w:val="24"/>
+          <w:rFonts w:ascii="Arial" w:hAnsi="Arial" w:cs="Arial"/>
         </w:rPr>
         <w:t xml:space="preserve"> </w:t>
       </w:r>
@@ -1142,56 +1087,42 @@
         <w:adjustRightInd w:val="0"/>
         <w:spacing w:after="0" w:line="240" w:lineRule="auto"/>
         <w:rPr>
-          <w:rFonts w:ascii="CMR10" w:hAnsi="CMR10" w:cs="CMR10"/>
-          <w:sz w:val="24"/>
-          <w:szCs w:val="24"/>
-        </w:rPr>
-      </w:pPr>
-      <w:r>
-        <w:rPr>
-          <w:rFonts w:ascii="CMR10" w:hAnsi="CMR10" w:cs="CMR10"/>
-          <w:sz w:val="24"/>
-          <w:szCs w:val="24"/>
+          <w:rFonts w:ascii="Arial" w:hAnsi="Arial" w:cs="Arial"/>
+        </w:rPr>
+      </w:pPr>
+      <w:r>
+        <w:rPr>
+          <w:rFonts w:ascii="Arial" w:hAnsi="Arial" w:cs="Arial"/>
         </w:rPr>
         <w:t xml:space="preserve">The metrics in RIP cannot be changed and always remain static therefore, if any route metric is required to be changed, the configuration files </w:t>
       </w:r>
       <w:r>
         <w:rPr>
-          <w:rFonts w:ascii="CMR10" w:hAnsi="CMR10" w:cs="CMR10"/>
-          <w:sz w:val="24"/>
-          <w:szCs w:val="24"/>
+          <w:rFonts w:ascii="Arial" w:hAnsi="Arial" w:cs="Arial"/>
         </w:rPr>
         <w:t>must</w:t>
       </w:r>
       <w:r>
         <w:rPr>
-          <w:rFonts w:ascii="CMR10" w:hAnsi="CMR10" w:cs="CMR10"/>
-          <w:sz w:val="24"/>
-          <w:szCs w:val="24"/>
+          <w:rFonts w:ascii="Arial" w:hAnsi="Arial" w:cs="Arial"/>
         </w:rPr>
         <w:t xml:space="preserve"> be manipulated instead</w:t>
       </w:r>
       <w:r>
         <w:rPr>
-          <w:rFonts w:ascii="CMR10" w:hAnsi="CMR10" w:cs="CMR10"/>
-          <w:sz w:val="24"/>
-          <w:szCs w:val="24"/>
+          <w:rFonts w:ascii="Arial" w:hAnsi="Arial" w:cs="Arial"/>
         </w:rPr>
         <w:t xml:space="preserve"> and thus makes the RIP protocol incapable of being used in real time applications where the metrics are constantly changing</w:t>
       </w:r>
       <w:r>
         <w:rPr>
-          <w:rFonts w:ascii="CMR10" w:hAnsi="CMR10" w:cs="CMR10"/>
-          <w:sz w:val="24"/>
-          <w:szCs w:val="24"/>
+          <w:rFonts w:ascii="Arial" w:hAnsi="Arial" w:cs="Arial"/>
         </w:rPr>
         <w:t>.</w:t>
       </w:r>
       <w:r>
         <w:rPr>
-          <w:rFonts w:ascii="CMR10" w:hAnsi="CMR10" w:cs="CMR10"/>
-          <w:sz w:val="24"/>
-          <w:szCs w:val="24"/>
+          <w:rFonts w:ascii="Arial" w:hAnsi="Arial" w:cs="Arial"/>
         </w:rPr>
         <w:t xml:space="preserve"> </w:t>
       </w:r>
@@ -1203,25 +1134,18 @@
         <w:adjustRightInd w:val="0"/>
         <w:spacing w:after="0" w:line="240" w:lineRule="auto"/>
         <w:rPr>
-          <w:rFonts w:ascii="CMR10" w:hAnsi="CMR10" w:cs="CMR10"/>
-          <w:sz w:val="24"/>
-          <w:szCs w:val="24"/>
-        </w:rPr>
-      </w:pPr>
-      <w:r>
-        <w:rPr>
-          <w:rFonts w:ascii="CMR10" w:hAnsi="CMR10" w:cs="CMR10"/>
-          <w:sz w:val="24"/>
-          <w:szCs w:val="24"/>
-        </w:rPr>
-        <w:lastRenderedPageBreak/>
+          <w:rFonts w:ascii="Arial" w:hAnsi="Arial" w:cs="Arial"/>
+        </w:rPr>
+      </w:pPr>
+      <w:r>
+        <w:rPr>
+          <w:rFonts w:ascii="Arial" w:hAnsi="Arial" w:cs="Arial"/>
+        </w:rPr>
         <w:t>RIP also allows the use of count of infinity where it changes the metric to 16 by incrementing 1 each time. However, this is not very useful as in some cases, the routing loops can carry on for a l</w:t>
       </w:r>
       <w:r>
         <w:rPr>
-          <w:rFonts w:ascii="CMR10" w:hAnsi="CMR10" w:cs="CMR10"/>
-          <w:sz w:val="24"/>
-          <w:szCs w:val="24"/>
+          <w:rFonts w:ascii="Arial" w:hAnsi="Arial" w:cs="Arial"/>
         </w:rPr>
         <w:t xml:space="preserve">ong time. </w:t>
       </w:r>
@@ -1233,16 +1157,12 @@
         <w:adjustRightInd w:val="0"/>
         <w:spacing w:after="0" w:line="240" w:lineRule="auto"/>
         <w:rPr>
-          <w:rFonts w:ascii="CMR10" w:hAnsi="CMR10" w:cs="CMR10"/>
-          <w:sz w:val="24"/>
-          <w:szCs w:val="24"/>
-        </w:rPr>
-      </w:pPr>
-      <w:r>
-        <w:rPr>
-          <w:rFonts w:ascii="CMR10" w:hAnsi="CMR10" w:cs="CMR10"/>
-          <w:sz w:val="24"/>
-          <w:szCs w:val="24"/>
+          <w:rFonts w:ascii="Arial" w:hAnsi="Arial" w:cs="Arial"/>
+        </w:rPr>
+      </w:pPr>
+      <w:r>
+        <w:rPr>
+          <w:rFonts w:ascii="Arial" w:hAnsi="Arial" w:cs="Arial"/>
         </w:rPr>
         <w:t>Also, if a router goes down in RIP, other routers must wait for a routing update before they know that a router is dead. This can take a while to calculate any alternative routes.</w:t>
       </w:r>
@@ -1254,29 +1174,23 @@
         <w:adjustRightInd w:val="0"/>
         <w:spacing w:after="0" w:line="240" w:lineRule="auto"/>
         <w:rPr>
-          <w:rFonts w:ascii="CMR10" w:hAnsi="CMR10" w:cs="CMR10"/>
-          <w:b/>
-          <w:bCs/>
-          <w:sz w:val="24"/>
-          <w:szCs w:val="24"/>
-        </w:rPr>
-      </w:pPr>
-    </w:p>
-    <w:p>
-      <w:pPr>
-        <w:rPr>
-          <w:rFonts w:ascii="CMR10" w:hAnsi="CMR10" w:cs="CMR10"/>
-          <w:sz w:val="24"/>
-          <w:szCs w:val="24"/>
-        </w:rPr>
-      </w:pPr>
-    </w:p>
-    <w:p>
-      <w:pPr>
-        <w:rPr>
-          <w:rFonts w:ascii="CMR10" w:hAnsi="CMR10" w:cs="CMR10"/>
-          <w:sz w:val="24"/>
-          <w:szCs w:val="24"/>
+          <w:rFonts w:ascii="Arial" w:hAnsi="Arial" w:cs="Arial"/>
+          <w:b/>
+          <w:bCs/>
+        </w:rPr>
+      </w:pPr>
+    </w:p>
+    <w:p>
+      <w:pPr>
+        <w:rPr>
+          <w:rFonts w:ascii="Arial" w:hAnsi="Arial" w:cs="Arial"/>
+        </w:rPr>
+      </w:pPr>
+    </w:p>
+    <w:p>
+      <w:pPr>
+        <w:rPr>
+          <w:rFonts w:ascii="Arial" w:hAnsi="Arial" w:cs="Arial"/>
           <w:u w:val="single"/>
         </w:rPr>
       </w:pPr>
@@ -1284,20 +1198,22 @@
     <w:p>
       <w:pPr>
         <w:rPr>
-          <w:b/>
-          <w:bCs/>
-          <w:sz w:val="32"/>
-          <w:szCs w:val="32"/>
+          <w:rFonts w:ascii="Arial" w:hAnsi="Arial" w:cs="Arial"/>
+          <w:b/>
+          <w:bCs/>
+          <w:sz w:val="28"/>
+          <w:szCs w:val="28"/>
           <w:u w:val="single"/>
           <w:lang w:val="en-US"/>
         </w:rPr>
       </w:pPr>
       <w:r>
         <w:rPr>
-          <w:b/>
-          <w:bCs/>
-          <w:sz w:val="32"/>
-          <w:szCs w:val="32"/>
+          <w:rFonts w:ascii="Arial" w:hAnsi="Arial" w:cs="Arial"/>
+          <w:b/>
+          <w:bCs/>
+          <w:sz w:val="28"/>
+          <w:szCs w:val="28"/>
           <w:u w:val="single"/>
           <w:lang w:val="en-US"/>
         </w:rPr>
@@ -1307,23 +1223,20 @@
     <w:p>
       <w:pPr>
         <w:rPr>
-          <w:sz w:val="24"/>
-          <w:szCs w:val="24"/>
-          <w:lang w:val="en-US"/>
-        </w:rPr>
-      </w:pPr>
-      <w:r>
-        <w:rPr>
-          <w:sz w:val="24"/>
-          <w:szCs w:val="24"/>
+          <w:rFonts w:ascii="Arial" w:hAnsi="Arial" w:cs="Arial"/>
+          <w:lang w:val="en-US"/>
+        </w:rPr>
+      </w:pPr>
+      <w:r>
+        <w:rPr>
+          <w:rFonts w:ascii="Arial" w:hAnsi="Arial" w:cs="Arial"/>
           <w:lang w:val="en-US"/>
         </w:rPr>
         <w:t xml:space="preserve">The testing section is also divided into two parts. The first part of the testing has to do with the configuration files themselves. </w:t>
       </w:r>
       <w:r>
         <w:rPr>
-          <w:sz w:val="24"/>
-          <w:szCs w:val="24"/>
+          <w:rFonts w:ascii="Arial" w:hAnsi="Arial" w:cs="Arial"/>
           <w:lang w:val="en-US"/>
         </w:rPr>
         <w:t xml:space="preserve">These are the things being tested in each of the test configuration files. The results will give a detailed explanation on what went wrong with the configuration file during reading. These tests also check if the values of the metric, router ids, input and output port numbers are all accurate and lie within their allowed ranges. The tests also check for any missing mandatory field or values. </w:t>
@@ -1332,48 +1245,28 @@
     <w:p>
       <w:pPr>
         <w:rPr>
-          <w:sz w:val="24"/>
-          <w:szCs w:val="24"/>
-          <w:lang w:val="en-US"/>
-        </w:rPr>
-      </w:pPr>
-    </w:p>
-    <w:p>
-      <w:pPr>
-        <w:rPr>
-          <w:sz w:val="24"/>
-          <w:szCs w:val="24"/>
-          <w:lang w:val="en-US"/>
-        </w:rPr>
-      </w:pPr>
-      <w:r>
-        <w:rPr>
-          <w:sz w:val="24"/>
-          <w:szCs w:val="24"/>
-          <w:lang w:val="en-US"/>
-        </w:rPr>
-        <w:t xml:space="preserve">id_test1.txt - tests </w:t>
-      </w:r>
-      <w:r>
-        <w:rPr>
-          <w:sz w:val="24"/>
-          <w:szCs w:val="24"/>
-          <w:lang w:val="en-US"/>
-        </w:rPr>
-        <w:t xml:space="preserve">if </w:t>
-      </w:r>
-      <w:r>
-        <w:rPr>
-          <w:sz w:val="24"/>
-          <w:szCs w:val="24"/>
-          <w:lang w:val="en-US"/>
-        </w:rPr>
-        <w:t>router id &lt; 1</w:t>
-      </w:r>
-      <w:r>
-        <w:rPr>
-          <w:sz w:val="24"/>
-          <w:szCs w:val="24"/>
+          <w:rFonts w:ascii="Arial" w:hAnsi="Arial" w:cs="Arial"/>
+          <w:lang w:val="en-US"/>
+        </w:rPr>
+      </w:pPr>
+    </w:p>
+    <w:p>
+      <w:pPr>
+        <w:rPr>
+          <w:rFonts w:ascii="Arial" w:hAnsi="Arial" w:cs="Arial"/>
+          <w:lang w:val="en-US"/>
+        </w:rPr>
+      </w:pPr>
+      <w:r>
+        <w:rPr>
+          <w:rFonts w:ascii="Arial" w:hAnsi="Arial" w:cs="Arial"/>
+          <w:lang w:val="en-US"/>
+        </w:rPr>
+        <w:t>id_test1.txt - tests if router id &lt; 1</w:t>
+      </w:r>
+      <w:r>
+        <w:rPr>
+          <w:rFonts w:ascii="Arial" w:hAnsi="Arial" w:cs="Arial"/>
           <w:lang w:val="en-US"/>
         </w:rPr>
         <w:t xml:space="preserve"> </w:t>
@@ -1382,48 +1275,28 @@
     <w:p>
       <w:pPr>
         <w:rPr>
-          <w:sz w:val="24"/>
-          <w:szCs w:val="24"/>
-          <w:lang w:val="en-US"/>
-        </w:rPr>
-      </w:pPr>
-      <w:r>
-        <w:rPr>
-          <w:sz w:val="24"/>
-          <w:szCs w:val="24"/>
-          <w:lang w:val="en-US"/>
-        </w:rPr>
-        <w:t xml:space="preserve">id_test2.txt - tests </w:t>
-      </w:r>
-      <w:r>
-        <w:rPr>
-          <w:sz w:val="24"/>
-          <w:szCs w:val="24"/>
-          <w:lang w:val="en-US"/>
-        </w:rPr>
-        <w:t xml:space="preserve">if </w:t>
-      </w:r>
-      <w:r>
-        <w:rPr>
-          <w:sz w:val="24"/>
-          <w:szCs w:val="24"/>
-          <w:lang w:val="en-US"/>
-        </w:rPr>
-        <w:t>router id &gt; 64000</w:t>
-      </w:r>
-    </w:p>
-    <w:p>
-      <w:pPr>
-        <w:rPr>
-          <w:sz w:val="24"/>
-          <w:szCs w:val="24"/>
-          <w:lang w:val="en-US"/>
-        </w:rPr>
-      </w:pPr>
-      <w:r>
-        <w:rPr>
-          <w:sz w:val="24"/>
-          <w:szCs w:val="24"/>
+          <w:rFonts w:ascii="Arial" w:hAnsi="Arial" w:cs="Arial"/>
+          <w:lang w:val="en-US"/>
+        </w:rPr>
+      </w:pPr>
+      <w:r>
+        <w:rPr>
+          <w:rFonts w:ascii="Arial" w:hAnsi="Arial" w:cs="Arial"/>
+          <w:lang w:val="en-US"/>
+        </w:rPr>
+        <w:t>id_test2.txt - tests if router id &gt; 64000</w:t>
+      </w:r>
+    </w:p>
+    <w:p>
+      <w:pPr>
+        <w:rPr>
+          <w:rFonts w:ascii="Arial" w:hAnsi="Arial" w:cs="Arial"/>
+          <w:lang w:val="en-US"/>
+        </w:rPr>
+      </w:pPr>
+      <w:r>
+        <w:rPr>
+          <w:rFonts w:ascii="Arial" w:hAnsi="Arial" w:cs="Arial"/>
           <w:lang w:val="en-US"/>
         </w:rPr>
         <w:t>ip_test1.txt - tests if input port is negative</w:t>
@@ -1432,15 +1305,13 @@
     <w:p>
       <w:pPr>
         <w:rPr>
-          <w:sz w:val="24"/>
-          <w:szCs w:val="24"/>
-          <w:lang w:val="en-US"/>
-        </w:rPr>
-      </w:pPr>
-      <w:r>
-        <w:rPr>
-          <w:sz w:val="24"/>
-          <w:szCs w:val="24"/>
+          <w:rFonts w:ascii="Arial" w:hAnsi="Arial" w:cs="Arial"/>
+          <w:lang w:val="en-US"/>
+        </w:rPr>
+      </w:pPr>
+      <w:r>
+        <w:rPr>
+          <w:rFonts w:ascii="Arial" w:hAnsi="Arial" w:cs="Arial"/>
           <w:lang w:val="en-US"/>
         </w:rPr>
         <w:t>ip_test2.txt - tests input port &gt;= 1024</w:t>
@@ -1449,15 +1320,13 @@
     <w:p>
       <w:pPr>
         <w:rPr>
-          <w:sz w:val="24"/>
-          <w:szCs w:val="24"/>
-          <w:lang w:val="en-US"/>
-        </w:rPr>
-      </w:pPr>
-      <w:r>
-        <w:rPr>
-          <w:sz w:val="24"/>
-          <w:szCs w:val="24"/>
+          <w:rFonts w:ascii="Arial" w:hAnsi="Arial" w:cs="Arial"/>
+          <w:lang w:val="en-US"/>
+        </w:rPr>
+      </w:pPr>
+      <w:r>
+        <w:rPr>
+          <w:rFonts w:ascii="Arial" w:hAnsi="Arial" w:cs="Arial"/>
           <w:lang w:val="en-US"/>
         </w:rPr>
         <w:t>ip_test3.txt - tests input port &lt;= 64000</w:t>
@@ -1466,15 +1335,13 @@
     <w:p>
       <w:pPr>
         <w:rPr>
-          <w:sz w:val="24"/>
-          <w:szCs w:val="24"/>
-          <w:lang w:val="en-US"/>
-        </w:rPr>
-      </w:pPr>
-      <w:r>
-        <w:rPr>
-          <w:sz w:val="24"/>
-          <w:szCs w:val="24"/>
+          <w:rFonts w:ascii="Arial" w:hAnsi="Arial" w:cs="Arial"/>
+          <w:lang w:val="en-US"/>
+        </w:rPr>
+      </w:pPr>
+      <w:r>
+        <w:rPr>
+          <w:rFonts w:ascii="Arial" w:hAnsi="Arial" w:cs="Arial"/>
           <w:lang w:val="en-US"/>
         </w:rPr>
         <w:t xml:space="preserve">ip_test4.txt - tests if all entries are not in one line </w:t>
@@ -1483,15 +1350,13 @@
     <w:p>
       <w:pPr>
         <w:rPr>
-          <w:sz w:val="24"/>
-          <w:szCs w:val="24"/>
-          <w:lang w:val="en-US"/>
-        </w:rPr>
-      </w:pPr>
-      <w:r>
-        <w:rPr>
-          <w:sz w:val="24"/>
-          <w:szCs w:val="24"/>
+          <w:rFonts w:ascii="Arial" w:hAnsi="Arial" w:cs="Arial"/>
+          <w:lang w:val="en-US"/>
+        </w:rPr>
+      </w:pPr>
+      <w:r>
+        <w:rPr>
+          <w:rFonts w:ascii="Arial" w:hAnsi="Arial" w:cs="Arial"/>
           <w:lang w:val="en-US"/>
         </w:rPr>
         <w:t>ip_test5.txt - tests if an input port is repeated</w:t>
@@ -1500,15 +1365,13 @@
     <w:p>
       <w:pPr>
         <w:rPr>
-          <w:sz w:val="24"/>
-          <w:szCs w:val="24"/>
-          <w:lang w:val="en-US"/>
-        </w:rPr>
-      </w:pPr>
-      <w:r>
-        <w:rPr>
-          <w:sz w:val="24"/>
-          <w:szCs w:val="24"/>
+          <w:rFonts w:ascii="Arial" w:hAnsi="Arial" w:cs="Arial"/>
+          <w:lang w:val="en-US"/>
+        </w:rPr>
+      </w:pPr>
+      <w:r>
+        <w:rPr>
+          <w:rFonts w:ascii="Arial" w:hAnsi="Arial" w:cs="Arial"/>
           <w:lang w:val="en-US"/>
         </w:rPr>
         <w:t>op_test1.txt - tests if output port number &gt;= 1024</w:t>
@@ -1517,15 +1380,13 @@
     <w:p>
       <w:pPr>
         <w:rPr>
-          <w:sz w:val="24"/>
-          <w:szCs w:val="24"/>
-          <w:lang w:val="en-US"/>
-        </w:rPr>
-      </w:pPr>
-      <w:r>
-        <w:rPr>
-          <w:sz w:val="24"/>
-          <w:szCs w:val="24"/>
+          <w:rFonts w:ascii="Arial" w:hAnsi="Arial" w:cs="Arial"/>
+          <w:lang w:val="en-US"/>
+        </w:rPr>
+      </w:pPr>
+      <w:r>
+        <w:rPr>
+          <w:rFonts w:ascii="Arial" w:hAnsi="Arial" w:cs="Arial"/>
           <w:lang w:val="en-US"/>
         </w:rPr>
         <w:t>op_test2.txt - tests if output port number &lt;= 64000</w:t>
@@ -1534,15 +1395,13 @@
     <w:p>
       <w:pPr>
         <w:rPr>
-          <w:sz w:val="24"/>
-          <w:szCs w:val="24"/>
-          <w:lang w:val="en-US"/>
-        </w:rPr>
-      </w:pPr>
-      <w:r>
-        <w:rPr>
-          <w:sz w:val="24"/>
-          <w:szCs w:val="24"/>
+          <w:rFonts w:ascii="Arial" w:hAnsi="Arial" w:cs="Arial"/>
+          <w:lang w:val="en-US"/>
+        </w:rPr>
+      </w:pPr>
+      <w:r>
+        <w:rPr>
+          <w:rFonts w:ascii="Arial" w:hAnsi="Arial" w:cs="Arial"/>
           <w:lang w:val="en-US"/>
         </w:rPr>
         <w:t>op_test3.txt - tests if output metric number &gt;= 1</w:t>
@@ -1551,486 +1410,252 @@
     <w:p>
       <w:pPr>
         <w:rPr>
-          <w:sz w:val="24"/>
-          <w:szCs w:val="24"/>
-          <w:lang w:val="en-US"/>
-        </w:rPr>
-      </w:pPr>
-      <w:r>
-        <w:rPr>
-          <w:sz w:val="24"/>
-          <w:szCs w:val="24"/>
-          <w:lang w:val="en-US"/>
-        </w:rPr>
-        <w:t xml:space="preserve">op_test4.txt </w:t>
-      </w:r>
-      <w:r>
-        <w:rPr>
-          <w:sz w:val="24"/>
-          <w:szCs w:val="24"/>
-          <w:lang w:val="en-US"/>
-        </w:rPr>
-        <w:t>-</w:t>
-      </w:r>
-      <w:r>
-        <w:rPr>
-          <w:sz w:val="24"/>
-          <w:szCs w:val="24"/>
-          <w:lang w:val="en-US"/>
-        </w:rPr>
-        <w:t xml:space="preserve"> tests if output metric number &lt;= 15</w:t>
-      </w:r>
-    </w:p>
-    <w:p>
-      <w:pPr>
-        <w:rPr>
-          <w:sz w:val="24"/>
-          <w:szCs w:val="24"/>
-          <w:lang w:val="en-US"/>
-        </w:rPr>
-      </w:pPr>
-      <w:r>
-        <w:rPr>
-          <w:sz w:val="24"/>
-          <w:szCs w:val="24"/>
-          <w:lang w:val="en-US"/>
-        </w:rPr>
-        <w:t xml:space="preserve">op_test5.txt </w:t>
-      </w:r>
-      <w:r>
-        <w:rPr>
-          <w:sz w:val="24"/>
-          <w:szCs w:val="24"/>
-          <w:lang w:val="en-US"/>
-        </w:rPr>
-        <w:t>-</w:t>
-      </w:r>
-      <w:r>
-        <w:rPr>
-          <w:sz w:val="24"/>
-          <w:szCs w:val="24"/>
-          <w:lang w:val="en-US"/>
-        </w:rPr>
-        <w:t xml:space="preserve"> tests if output router id &gt;= 1</w:t>
-      </w:r>
-    </w:p>
-    <w:p>
-      <w:pPr>
-        <w:rPr>
-          <w:sz w:val="24"/>
-          <w:szCs w:val="24"/>
-          <w:lang w:val="en-US"/>
-        </w:rPr>
-      </w:pPr>
-      <w:r>
-        <w:rPr>
-          <w:sz w:val="24"/>
-          <w:szCs w:val="24"/>
-          <w:lang w:val="en-US"/>
-        </w:rPr>
-        <w:t xml:space="preserve">op_test6.txt </w:t>
-      </w:r>
-      <w:r>
-        <w:rPr>
-          <w:sz w:val="24"/>
-          <w:szCs w:val="24"/>
-          <w:lang w:val="en-US"/>
-        </w:rPr>
-        <w:t>-</w:t>
-      </w:r>
-      <w:r>
-        <w:rPr>
-          <w:sz w:val="24"/>
-          <w:szCs w:val="24"/>
-          <w:lang w:val="en-US"/>
-        </w:rPr>
-        <w:t xml:space="preserve"> tests if output router id &lt;= 64000</w:t>
-      </w:r>
-    </w:p>
-    <w:p>
-      <w:pPr>
-        <w:rPr>
-          <w:sz w:val="24"/>
-          <w:szCs w:val="24"/>
-          <w:lang w:val="en-US"/>
-        </w:rPr>
-      </w:pPr>
-      <w:r>
-        <w:rPr>
-          <w:sz w:val="24"/>
-          <w:szCs w:val="24"/>
-          <w:lang w:val="en-US"/>
-        </w:rPr>
-        <w:t xml:space="preserve">op_test7.txt </w:t>
-      </w:r>
-      <w:r>
-        <w:rPr>
-          <w:sz w:val="24"/>
-          <w:szCs w:val="24"/>
-          <w:lang w:val="en-US"/>
-        </w:rPr>
-        <w:t>-</w:t>
-      </w:r>
-      <w:r>
-        <w:rPr>
-          <w:sz w:val="24"/>
-          <w:szCs w:val="24"/>
-          <w:lang w:val="en-US"/>
-        </w:rPr>
-        <w:t xml:space="preserve"> tests to see if an output port number is in input port number</w:t>
-      </w:r>
-    </w:p>
-    <w:p>
-      <w:pPr>
-        <w:rPr>
-          <w:sz w:val="24"/>
-          <w:szCs w:val="24"/>
-          <w:lang w:val="en-US"/>
-        </w:rPr>
-      </w:pPr>
-      <w:r>
-        <w:rPr>
-          <w:sz w:val="24"/>
-          <w:szCs w:val="24"/>
-          <w:lang w:val="en-US"/>
-        </w:rPr>
-        <w:t xml:space="preserve">op_test8.txt </w:t>
-      </w:r>
-      <w:r>
-        <w:rPr>
-          <w:sz w:val="24"/>
-          <w:szCs w:val="24"/>
-          <w:lang w:val="en-US"/>
-        </w:rPr>
-        <w:t xml:space="preserve">- </w:t>
-      </w:r>
-      <w:r>
-        <w:rPr>
-          <w:sz w:val="24"/>
-          <w:szCs w:val="24"/>
-          <w:lang w:val="en-US"/>
-        </w:rPr>
-        <w:t>tests to see if all output port numbers are on one line</w:t>
-      </w:r>
-    </w:p>
-    <w:p>
-      <w:pPr>
-        <w:rPr>
-          <w:sz w:val="24"/>
-          <w:szCs w:val="24"/>
-          <w:lang w:val="en-US"/>
-        </w:rPr>
-      </w:pPr>
-      <w:r>
-        <w:rPr>
-          <w:sz w:val="24"/>
-          <w:szCs w:val="24"/>
-          <w:lang w:val="en-US"/>
-        </w:rPr>
-        <w:t xml:space="preserve">format_test1.txt </w:t>
-      </w:r>
-      <w:r>
-        <w:rPr>
-          <w:sz w:val="24"/>
-          <w:szCs w:val="24"/>
-          <w:lang w:val="en-US"/>
-        </w:rPr>
-        <w:t xml:space="preserve">- </w:t>
-      </w:r>
-      <w:r>
-        <w:rPr>
-          <w:sz w:val="24"/>
-          <w:szCs w:val="24"/>
-          <w:lang w:val="en-US"/>
-        </w:rPr>
-        <w:t xml:space="preserve">tests </w:t>
-      </w:r>
-      <w:r>
-        <w:rPr>
-          <w:sz w:val="24"/>
-          <w:szCs w:val="24"/>
-          <w:lang w:val="en-US"/>
-        </w:rPr>
-        <w:t xml:space="preserve">if </w:t>
-      </w:r>
-      <w:r>
-        <w:rPr>
-          <w:sz w:val="24"/>
-          <w:szCs w:val="24"/>
-          <w:lang w:val="en-US"/>
-        </w:rPr>
-        <w:t>missing router id parameter</w:t>
-      </w:r>
-    </w:p>
-    <w:p>
-      <w:pPr>
-        <w:rPr>
-          <w:sz w:val="24"/>
-          <w:szCs w:val="24"/>
-          <w:lang w:val="en-US"/>
-        </w:rPr>
-      </w:pPr>
-      <w:r>
-        <w:rPr>
-          <w:sz w:val="24"/>
-          <w:szCs w:val="24"/>
-          <w:lang w:val="en-US"/>
-        </w:rPr>
-        <w:t xml:space="preserve">format_test2.txt </w:t>
-      </w:r>
-      <w:r>
-        <w:rPr>
-          <w:sz w:val="24"/>
-          <w:szCs w:val="24"/>
-          <w:lang w:val="en-US"/>
-        </w:rPr>
-        <w:t xml:space="preserve">- </w:t>
-      </w:r>
-      <w:r>
-        <w:rPr>
-          <w:sz w:val="24"/>
-          <w:szCs w:val="24"/>
-          <w:lang w:val="en-US"/>
-        </w:rPr>
-        <w:t>tests</w:t>
-      </w:r>
-      <w:r>
-        <w:rPr>
-          <w:sz w:val="24"/>
-          <w:szCs w:val="24"/>
-          <w:lang w:val="en-US"/>
-        </w:rPr>
-        <w:t xml:space="preserve"> if</w:t>
-      </w:r>
-      <w:r>
-        <w:rPr>
-          <w:sz w:val="24"/>
-          <w:szCs w:val="24"/>
-          <w:lang w:val="en-US"/>
-        </w:rPr>
-        <w:t xml:space="preserve"> missing input port parameter</w:t>
-      </w:r>
-    </w:p>
-    <w:p>
-      <w:pPr>
-        <w:rPr>
-          <w:sz w:val="24"/>
-          <w:szCs w:val="24"/>
-          <w:lang w:val="en-US"/>
-        </w:rPr>
-      </w:pPr>
-      <w:r>
-        <w:rPr>
-          <w:sz w:val="24"/>
-          <w:szCs w:val="24"/>
+          <w:rFonts w:ascii="Arial" w:hAnsi="Arial" w:cs="Arial"/>
+          <w:lang w:val="en-US"/>
+        </w:rPr>
+      </w:pPr>
+      <w:r>
+        <w:rPr>
+          <w:rFonts w:ascii="Arial" w:hAnsi="Arial" w:cs="Arial"/>
+          <w:lang w:val="en-US"/>
+        </w:rPr>
+        <w:t>op_test4.txt - tests if output metric number &lt;= 15</w:t>
+      </w:r>
+    </w:p>
+    <w:p>
+      <w:pPr>
+        <w:rPr>
+          <w:rFonts w:ascii="Arial" w:hAnsi="Arial" w:cs="Arial"/>
+          <w:lang w:val="en-US"/>
+        </w:rPr>
+      </w:pPr>
+      <w:r>
+        <w:rPr>
+          <w:rFonts w:ascii="Arial" w:hAnsi="Arial" w:cs="Arial"/>
+          <w:lang w:val="en-US"/>
+        </w:rPr>
+        <w:t>op_test5.txt - tests if output router id &gt;= 1</w:t>
+      </w:r>
+    </w:p>
+    <w:p>
+      <w:pPr>
+        <w:rPr>
+          <w:rFonts w:ascii="Arial" w:hAnsi="Arial" w:cs="Arial"/>
+          <w:lang w:val="en-US"/>
+        </w:rPr>
+      </w:pPr>
+      <w:r>
+        <w:rPr>
+          <w:rFonts w:ascii="Arial" w:hAnsi="Arial" w:cs="Arial"/>
+          <w:lang w:val="en-US"/>
+        </w:rPr>
+        <w:t>op_test6.txt - tests if output router id &lt;= 64000</w:t>
+      </w:r>
+    </w:p>
+    <w:p>
+      <w:pPr>
+        <w:rPr>
+          <w:rFonts w:ascii="Arial" w:hAnsi="Arial" w:cs="Arial"/>
+          <w:lang w:val="en-US"/>
+        </w:rPr>
+      </w:pPr>
+      <w:r>
+        <w:rPr>
+          <w:rFonts w:ascii="Arial" w:hAnsi="Arial" w:cs="Arial"/>
+          <w:lang w:val="en-US"/>
+        </w:rPr>
+        <w:t>op_test7.txt - tests to see if an output port number is in input port number</w:t>
+      </w:r>
+    </w:p>
+    <w:p>
+      <w:pPr>
+        <w:rPr>
+          <w:rFonts w:ascii="Arial" w:hAnsi="Arial" w:cs="Arial"/>
+          <w:lang w:val="en-US"/>
+        </w:rPr>
+      </w:pPr>
+      <w:r>
+        <w:rPr>
+          <w:rFonts w:ascii="Arial" w:hAnsi="Arial" w:cs="Arial"/>
+          <w:lang w:val="en-US"/>
+        </w:rPr>
+        <w:t>op_test8.txt - tests to see if all output port numbers are on one line</w:t>
+      </w:r>
+    </w:p>
+    <w:p>
+      <w:pPr>
+        <w:rPr>
+          <w:rFonts w:ascii="Arial" w:hAnsi="Arial" w:cs="Arial"/>
+          <w:lang w:val="en-US"/>
+        </w:rPr>
+      </w:pPr>
+      <w:r>
+        <w:rPr>
+          <w:rFonts w:ascii="Arial" w:hAnsi="Arial" w:cs="Arial"/>
+          <w:lang w:val="en-US"/>
+        </w:rPr>
+        <w:t>format_test1.txt - tests if missing router id parameter</w:t>
+      </w:r>
+    </w:p>
+    <w:p>
+      <w:pPr>
+        <w:rPr>
+          <w:rFonts w:ascii="Arial" w:hAnsi="Arial" w:cs="Arial"/>
+          <w:lang w:val="en-US"/>
+        </w:rPr>
+      </w:pPr>
+      <w:r>
+        <w:rPr>
+          <w:rFonts w:ascii="Arial" w:hAnsi="Arial" w:cs="Arial"/>
+          <w:lang w:val="en-US"/>
+        </w:rPr>
+        <w:t>format_test2.txt - tests if missing input port parameter</w:t>
+      </w:r>
+    </w:p>
+    <w:p>
+      <w:pPr>
+        <w:rPr>
+          <w:rFonts w:ascii="Arial" w:hAnsi="Arial" w:cs="Arial"/>
+          <w:lang w:val="en-US"/>
+        </w:rPr>
+      </w:pPr>
+      <w:r>
+        <w:rPr>
+          <w:rFonts w:ascii="Arial" w:hAnsi="Arial" w:cs="Arial"/>
+          <w:lang w:val="en-US"/>
+        </w:rPr>
+        <w:t>format_test3.txt - tests missing output port parameter</w:t>
+      </w:r>
+    </w:p>
+    <w:p>
+      <w:pPr>
+        <w:rPr>
+          <w:rFonts w:ascii="Arial" w:hAnsi="Arial" w:cs="Arial"/>
+          <w:lang w:val="en-US"/>
+        </w:rPr>
+      </w:pPr>
+      <w:r>
+        <w:rPr>
+          <w:rFonts w:ascii="Arial" w:hAnsi="Arial" w:cs="Arial"/>
+          <w:lang w:val="en-US"/>
+        </w:rPr>
+        <w:t>config_test1.txt - tests missing router id value</w:t>
+      </w:r>
+    </w:p>
+    <w:p>
+      <w:pPr>
+        <w:rPr>
+          <w:rFonts w:ascii="Arial" w:hAnsi="Arial" w:cs="Arial"/>
+          <w:lang w:val="en-US"/>
+        </w:rPr>
+      </w:pPr>
+      <w:r>
+        <w:rPr>
+          <w:rFonts w:ascii="Arial" w:hAnsi="Arial" w:cs="Arial"/>
+          <w:lang w:val="en-US"/>
+        </w:rPr>
+        <w:t>config_test2.txt - tests missing input ports values</w:t>
+      </w:r>
+    </w:p>
+    <w:p>
+      <w:pPr>
+        <w:rPr>
+          <w:rFonts w:ascii="Arial" w:hAnsi="Arial" w:cs="Arial"/>
+          <w:lang w:val="en-US"/>
+        </w:rPr>
+      </w:pPr>
+      <w:r>
+        <w:rPr>
+          <w:rFonts w:ascii="Arial" w:hAnsi="Arial" w:cs="Arial"/>
+          <w:lang w:val="en-US"/>
+        </w:rPr>
+        <w:t>config_test3.txt - tests missing output ports values</w:t>
+      </w:r>
+    </w:p>
+    <w:p>
+      <w:pPr>
+        <w:rPr>
+          <w:rFonts w:ascii="Arial" w:hAnsi="Arial" w:cs="Arial"/>
+          <w:lang w:val="en-US"/>
+        </w:rPr>
+      </w:pPr>
+    </w:p>
+    <w:p>
+      <w:pPr>
+        <w:rPr>
+          <w:rFonts w:ascii="Arial" w:hAnsi="Arial" w:cs="Arial"/>
+          <w:lang w:val="en-US"/>
+        </w:rPr>
+      </w:pPr>
+      <w:r>
+        <w:rPr>
+          <w:rFonts w:ascii="Arial" w:hAnsi="Arial" w:cs="Arial"/>
+          <w:lang w:val="en-US"/>
+        </w:rPr>
+        <w:t>These tests therefore show that no matter what type of config files is given to the routing protocol, it will never begin execution until all its conditions are met.</w:t>
+      </w:r>
+      <w:r>
+        <w:rPr>
+          <w:rFonts w:ascii="Arial" w:hAnsi="Arial" w:cs="Arial"/>
+          <w:lang w:val="en-US"/>
+        </w:rPr>
+        <w:t xml:space="preserve"> Instead, an error message will be shown showing what went wrong with the configuration file.</w:t>
+      </w:r>
+      <w:r>
+        <w:rPr>
+          <w:rFonts w:ascii="Arial" w:hAnsi="Arial" w:cs="Arial"/>
+          <w:lang w:val="en-US"/>
+        </w:rPr>
+        <w:t xml:space="preserve"> This helps </w:t>
+      </w:r>
+      <w:r>
+        <w:rPr>
+          <w:rFonts w:ascii="Arial" w:hAnsi="Arial" w:cs="Arial"/>
           <w:lang w:val="en-US"/>
         </w:rPr>
         <w:lastRenderedPageBreak/>
-        <w:t>format_test3.txt</w:t>
-      </w:r>
-      <w:r>
-        <w:rPr>
-          <w:sz w:val="24"/>
-          <w:szCs w:val="24"/>
-          <w:lang w:val="en-US"/>
-        </w:rPr>
-        <w:t xml:space="preserve"> - </w:t>
-      </w:r>
-      <w:r>
-        <w:rPr>
-          <w:sz w:val="24"/>
-          <w:szCs w:val="24"/>
-          <w:lang w:val="en-US"/>
-        </w:rPr>
-        <w:t>tests missing output port parameter</w:t>
-      </w:r>
-    </w:p>
-    <w:p>
-      <w:pPr>
-        <w:rPr>
-          <w:sz w:val="24"/>
-          <w:szCs w:val="24"/>
-          <w:lang w:val="en-US"/>
-        </w:rPr>
-      </w:pPr>
-      <w:r>
-        <w:rPr>
-          <w:sz w:val="24"/>
-          <w:szCs w:val="24"/>
-          <w:lang w:val="en-US"/>
-        </w:rPr>
-        <w:t>config_test1.txt</w:t>
-      </w:r>
-      <w:r>
-        <w:rPr>
-          <w:sz w:val="24"/>
-          <w:szCs w:val="24"/>
-          <w:lang w:val="en-US"/>
-        </w:rPr>
-        <w:t xml:space="preserve"> - </w:t>
-      </w:r>
-      <w:r>
-        <w:rPr>
-          <w:sz w:val="24"/>
-          <w:szCs w:val="24"/>
-          <w:lang w:val="en-US"/>
-        </w:rPr>
-        <w:t>tests missing router id value</w:t>
-      </w:r>
-    </w:p>
-    <w:p>
-      <w:pPr>
-        <w:rPr>
-          <w:sz w:val="24"/>
-          <w:szCs w:val="24"/>
-          <w:lang w:val="en-US"/>
-        </w:rPr>
-      </w:pPr>
-      <w:r>
-        <w:rPr>
-          <w:sz w:val="24"/>
-          <w:szCs w:val="24"/>
-          <w:lang w:val="en-US"/>
-        </w:rPr>
-        <w:t>config_test2.txt</w:t>
-      </w:r>
-      <w:r>
-        <w:rPr>
-          <w:sz w:val="24"/>
-          <w:szCs w:val="24"/>
-          <w:lang w:val="en-US"/>
-        </w:rPr>
-        <w:t xml:space="preserve"> -</w:t>
-      </w:r>
-      <w:r>
-        <w:rPr>
-          <w:sz w:val="24"/>
-          <w:szCs w:val="24"/>
-          <w:lang w:val="en-US"/>
-        </w:rPr>
-        <w:t xml:space="preserve"> tests missing input ports values</w:t>
-      </w:r>
-    </w:p>
-    <w:p>
-      <w:pPr>
-        <w:rPr>
-          <w:sz w:val="24"/>
-          <w:szCs w:val="24"/>
-          <w:lang w:val="en-US"/>
-        </w:rPr>
-      </w:pPr>
-      <w:r>
-        <w:rPr>
-          <w:sz w:val="24"/>
-          <w:szCs w:val="24"/>
-          <w:lang w:val="en-US"/>
-        </w:rPr>
-        <w:t>config_test3.txt</w:t>
-      </w:r>
-      <w:r>
-        <w:rPr>
-          <w:sz w:val="24"/>
-          <w:szCs w:val="24"/>
-          <w:lang w:val="en-US"/>
-        </w:rPr>
-        <w:t xml:space="preserve"> -</w:t>
-      </w:r>
-      <w:r>
-        <w:rPr>
-          <w:sz w:val="24"/>
-          <w:szCs w:val="24"/>
-          <w:lang w:val="en-US"/>
-        </w:rPr>
-        <w:t xml:space="preserve"> tests missing output ports values</w:t>
-      </w:r>
-    </w:p>
-    <w:p>
-      <w:pPr>
-        <w:rPr>
-          <w:sz w:val="24"/>
-          <w:szCs w:val="24"/>
-          <w:lang w:val="en-US"/>
-        </w:rPr>
-      </w:pPr>
-    </w:p>
-    <w:p>
-      <w:pPr>
-        <w:rPr>
-          <w:sz w:val="24"/>
-          <w:szCs w:val="24"/>
-          <w:lang w:val="en-US"/>
-        </w:rPr>
-      </w:pPr>
-      <w:r>
-        <w:rPr>
-          <w:sz w:val="24"/>
-          <w:szCs w:val="24"/>
-          <w:lang w:val="en-US"/>
-        </w:rPr>
-        <w:t>These tests therefore show that no matter what type of config files is given to the routing protocol, it will never begin execution until all its conditions are met.</w:t>
-      </w:r>
-      <w:r>
-        <w:rPr>
-          <w:sz w:val="24"/>
-          <w:szCs w:val="24"/>
-          <w:lang w:val="en-US"/>
-        </w:rPr>
-        <w:t xml:space="preserve"> Instead, an error message will be shown showing what went wrong with the configuration file.</w:t>
-      </w:r>
-      <w:r>
-        <w:rPr>
-          <w:sz w:val="24"/>
-          <w:szCs w:val="24"/>
-          <w:lang w:val="en-US"/>
-        </w:rPr>
-        <w:t xml:space="preserve"> This helps verify that all the router details including ids, metric, port numbers and other parameters line up with the requirements before proceeding. </w:t>
-      </w:r>
-    </w:p>
-    <w:p>
-      <w:pPr>
-        <w:rPr>
-          <w:sz w:val="24"/>
-          <w:szCs w:val="24"/>
-          <w:lang w:val="en-US"/>
-        </w:rPr>
-      </w:pPr>
-    </w:p>
-    <w:p>
-      <w:pPr>
-        <w:rPr>
-          <w:sz w:val="24"/>
-          <w:szCs w:val="24"/>
-          <w:lang w:val="en-US"/>
-        </w:rPr>
-      </w:pPr>
-      <w:r>
-        <w:rPr>
-          <w:sz w:val="24"/>
-          <w:szCs w:val="24"/>
+        <w:t xml:space="preserve">verify that all the router details including ids, metric, port numbers and other parameters line up with the requirements before proceeding. </w:t>
+      </w:r>
+    </w:p>
+    <w:p>
+      <w:pPr>
+        <w:rPr>
+          <w:rFonts w:ascii="Arial" w:hAnsi="Arial" w:cs="Arial"/>
+          <w:lang w:val="en-US"/>
+        </w:rPr>
+      </w:pPr>
+    </w:p>
+    <w:p>
+      <w:pPr>
+        <w:rPr>
+          <w:rFonts w:ascii="Arial" w:hAnsi="Arial" w:cs="Arial"/>
+          <w:lang w:val="en-US"/>
+        </w:rPr>
+      </w:pPr>
+      <w:r>
+        <w:rPr>
+          <w:rFonts w:ascii="Arial" w:hAnsi="Arial" w:cs="Arial"/>
           <w:lang w:val="en-US"/>
         </w:rPr>
         <w:t xml:space="preserve">The second part of the testing sections tests the functionality of the routing protocol which includes packet creation, packet correctness, split horizon with poisoned reverse, triggered updates, </w:t>
       </w:r>
       <w:r>
         <w:rPr>
-          <w:sz w:val="24"/>
-          <w:szCs w:val="24"/>
+          <w:rFonts w:ascii="Arial" w:hAnsi="Arial" w:cs="Arial"/>
           <w:lang w:val="en-US"/>
         </w:rPr>
         <w:t>timers,</w:t>
       </w:r>
       <w:r>
         <w:rPr>
-          <w:sz w:val="24"/>
-          <w:szCs w:val="24"/>
+          <w:rFonts w:ascii="Arial" w:hAnsi="Arial" w:cs="Arial"/>
           <w:lang w:val="en-US"/>
         </w:rPr>
         <w:t xml:space="preserve"> and routing table correctness.</w:t>
       </w:r>
       <w:r>
         <w:rPr>
-          <w:sz w:val="24"/>
-          <w:szCs w:val="24"/>
+          <w:rFonts w:ascii="Arial" w:hAnsi="Arial" w:cs="Arial"/>
           <w:lang w:val="en-US"/>
         </w:rPr>
         <w:t xml:space="preserve"> A packet testing function is developed which tests incoming packets for incorrectness and returns an error message with the part of the packet that failed the check. The packet creation functions match the criteria for creating a new RIP packet with all their respective initial fields and values. If a packet is incorrect, it is dropped.</w:t>
@@ -2039,29 +1664,26 @@
     <w:p>
       <w:pPr>
         <w:rPr>
-          <w:sz w:val="24"/>
-          <w:szCs w:val="24"/>
-          <w:lang w:val="en-US"/>
-        </w:rPr>
-      </w:pPr>
-    </w:p>
-    <w:p>
-      <w:pPr>
-        <w:rPr>
-          <w:b/>
-          <w:bCs/>
-          <w:sz w:val="24"/>
-          <w:szCs w:val="24"/>
+          <w:rFonts w:ascii="Arial" w:hAnsi="Arial" w:cs="Arial"/>
+          <w:lang w:val="en-US"/>
+        </w:rPr>
+      </w:pPr>
+    </w:p>
+    <w:p>
+      <w:pPr>
+        <w:rPr>
+          <w:rFonts w:ascii="Arial" w:hAnsi="Arial" w:cs="Arial"/>
+          <w:b/>
+          <w:bCs/>
           <w:u w:val="single"/>
           <w:lang w:val="en-US"/>
         </w:rPr>
       </w:pPr>
       <w:r>
         <w:rPr>
-          <w:b/>
-          <w:bCs/>
-          <w:sz w:val="24"/>
-          <w:szCs w:val="24"/>
+          <w:rFonts w:ascii="Arial" w:hAnsi="Arial" w:cs="Arial"/>
+          <w:b/>
+          <w:bCs/>
           <w:u w:val="single"/>
           <w:lang w:val="en-US"/>
         </w:rPr>
@@ -2071,39 +1693,34 @@
     <w:p>
       <w:pPr>
         <w:rPr>
-          <w:sz w:val="24"/>
-          <w:szCs w:val="24"/>
-          <w:lang w:val="en-US"/>
-        </w:rPr>
-      </w:pPr>
-      <w:r>
-        <w:rPr>
-          <w:sz w:val="24"/>
-          <w:szCs w:val="24"/>
+          <w:rFonts w:ascii="Arial" w:hAnsi="Arial" w:cs="Arial"/>
+          <w:lang w:val="en-US"/>
+        </w:rPr>
+      </w:pPr>
+      <w:r>
+        <w:rPr>
+          <w:rFonts w:ascii="Arial" w:hAnsi="Arial" w:cs="Arial"/>
           <w:lang w:val="en-US"/>
         </w:rPr>
         <w:t>When a router is started, it is supposed to</w:t>
       </w:r>
       <w:r>
         <w:rPr>
-          <w:sz w:val="24"/>
-          <w:szCs w:val="24"/>
+          <w:rFonts w:ascii="Arial" w:hAnsi="Arial" w:cs="Arial"/>
           <w:lang w:val="en-US"/>
         </w:rPr>
         <w:t xml:space="preserve"> create and</w:t>
       </w:r>
       <w:r>
         <w:rPr>
-          <w:sz w:val="24"/>
-          <w:szCs w:val="24"/>
+          <w:rFonts w:ascii="Arial" w:hAnsi="Arial" w:cs="Arial"/>
           <w:lang w:val="en-US"/>
         </w:rPr>
         <w:t xml:space="preserve"> bind to all the sockets. </w:t>
       </w:r>
       <w:r>
         <w:rPr>
-          <w:sz w:val="24"/>
-          <w:szCs w:val="24"/>
+          <w:rFonts w:ascii="Arial" w:hAnsi="Arial" w:cs="Arial"/>
           <w:lang w:val="en-US"/>
         </w:rPr>
         <w:t xml:space="preserve">Then an empty table should be printed. This is because no other routers are alive yet. The router should try to send packets as well. This is shown below. </w:t>
@@ -2112,16 +1729,14 @@
     <w:p>
       <w:pPr>
         <w:rPr>
-          <w:sz w:val="24"/>
-          <w:szCs w:val="24"/>
-          <w:lang w:val="en-US"/>
-        </w:rPr>
-      </w:pPr>
-      <w:r>
-        <w:rPr>
+          <w:rFonts w:ascii="Arial" w:hAnsi="Arial" w:cs="Arial"/>
+          <w:lang w:val="en-US"/>
+        </w:rPr>
+      </w:pPr>
+      <w:r>
+        <w:rPr>
+          <w:rFonts w:ascii="Arial" w:hAnsi="Arial" w:cs="Arial"/>
           <w:noProof/>
-          <w:sz w:val="24"/>
-          <w:szCs w:val="24"/>
           <w:lang w:val="en-US"/>
         </w:rPr>
         <w:drawing>
@@ -2177,48 +1792,41 @@
     <w:p>
       <w:pPr>
         <w:rPr>
-          <w:sz w:val="24"/>
-          <w:szCs w:val="24"/>
-          <w:lang w:val="en-US"/>
-        </w:rPr>
-      </w:pPr>
-      <w:r>
-        <w:rPr>
-          <w:sz w:val="24"/>
-          <w:szCs w:val="24"/>
-          <w:lang w:val="en-US"/>
-        </w:rPr>
-        <w:lastRenderedPageBreak/>
+          <w:rFonts w:ascii="Arial" w:hAnsi="Arial" w:cs="Arial"/>
+          <w:lang w:val="en-US"/>
+        </w:rPr>
+      </w:pPr>
+      <w:r>
+        <w:rPr>
+          <w:rFonts w:ascii="Arial" w:hAnsi="Arial" w:cs="Arial"/>
+          <w:lang w:val="en-US"/>
+        </w:rPr>
         <w:t>If a router</w:t>
       </w:r>
       <w:r>
         <w:rPr>
-          <w:sz w:val="24"/>
-          <w:szCs w:val="24"/>
+          <w:rFonts w:ascii="Arial" w:hAnsi="Arial" w:cs="Arial"/>
           <w:lang w:val="en-US"/>
         </w:rPr>
         <w:t xml:space="preserve"> is already alive</w:t>
       </w:r>
       <w:r>
         <w:rPr>
-          <w:sz w:val="24"/>
-          <w:szCs w:val="24"/>
+          <w:rFonts w:ascii="Arial" w:hAnsi="Arial" w:cs="Arial"/>
           <w:lang w:val="en-US"/>
         </w:rPr>
         <w:t>, we get an error message</w:t>
       </w:r>
       <w:r>
         <w:rPr>
-          <w:sz w:val="24"/>
-          <w:szCs w:val="24"/>
+          <w:rFonts w:ascii="Arial" w:hAnsi="Arial" w:cs="Arial"/>
           <w:lang w:val="en-US"/>
         </w:rPr>
         <w:t xml:space="preserve"> that tells us that the port’s binding to socket was unsuccessful because the address is already in use</w:t>
       </w:r>
       <w:r>
         <w:rPr>
-          <w:sz w:val="24"/>
-          <w:szCs w:val="24"/>
+          <w:rFonts w:ascii="Arial" w:hAnsi="Arial" w:cs="Arial"/>
           <w:lang w:val="en-US"/>
         </w:rPr>
         <w:t>. Example:</w:t>
@@ -2227,16 +1835,14 @@
     <w:p>
       <w:pPr>
         <w:rPr>
-          <w:sz w:val="24"/>
-          <w:szCs w:val="24"/>
-          <w:lang w:val="en-US"/>
-        </w:rPr>
-      </w:pPr>
-      <w:r>
-        <w:rPr>
+          <w:rFonts w:ascii="Arial" w:hAnsi="Arial" w:cs="Arial"/>
+          <w:lang w:val="en-US"/>
+        </w:rPr>
+      </w:pPr>
+      <w:r>
+        <w:rPr>
+          <w:rFonts w:ascii="Arial" w:hAnsi="Arial" w:cs="Arial"/>
           <w:noProof/>
-          <w:sz w:val="24"/>
-          <w:szCs w:val="24"/>
           <w:lang w:val="en-US"/>
         </w:rPr>
         <w:drawing>
@@ -2292,24 +1898,21 @@
     <w:p>
       <w:pPr>
         <w:rPr>
-          <w:sz w:val="24"/>
-          <w:szCs w:val="24"/>
-          <w:lang w:val="en-US"/>
-        </w:rPr>
-      </w:pPr>
-    </w:p>
-    <w:p>
-      <w:pPr>
-        <w:rPr>
-          <w:sz w:val="24"/>
-          <w:szCs w:val="24"/>
-          <w:lang w:val="en-US"/>
-        </w:rPr>
-      </w:pPr>
-      <w:r>
-        <w:rPr>
-          <w:sz w:val="24"/>
-          <w:szCs w:val="24"/>
+          <w:rFonts w:ascii="Arial" w:hAnsi="Arial" w:cs="Arial"/>
+          <w:lang w:val="en-US"/>
+        </w:rPr>
+      </w:pPr>
+    </w:p>
+    <w:p>
+      <w:pPr>
+        <w:rPr>
+          <w:rFonts w:ascii="Arial" w:hAnsi="Arial" w:cs="Arial"/>
+          <w:lang w:val="en-US"/>
+        </w:rPr>
+      </w:pPr>
+      <w:r>
+        <w:rPr>
+          <w:rFonts w:ascii="Arial" w:hAnsi="Arial" w:cs="Arial"/>
           <w:lang w:val="en-US"/>
         </w:rPr>
         <w:t>Once we start up router 2, we expect router 1 and router 2 to find each other and add each other to their routing table while updating the cost of that path and a respective timeout timer should also be started for both the routers. A link between the two routers is formed like this and the cost of this link should be 1.</w:t>
@@ -2318,25 +1921,22 @@
     <w:p>
       <w:pPr>
         <w:rPr>
-          <w:sz w:val="24"/>
-          <w:szCs w:val="24"/>
-          <w:lang w:val="en-US"/>
-        </w:rPr>
-      </w:pPr>
-    </w:p>
-    <w:p>
-      <w:pPr>
-        <w:rPr>
-          <w:sz w:val="24"/>
-          <w:szCs w:val="24"/>
-          <w:lang w:val="en-US"/>
-        </w:rPr>
-      </w:pPr>
-      <w:r>
-        <w:rPr>
+          <w:rFonts w:ascii="Arial" w:hAnsi="Arial" w:cs="Arial"/>
+          <w:lang w:val="en-US"/>
+        </w:rPr>
+      </w:pPr>
+    </w:p>
+    <w:p>
+      <w:pPr>
+        <w:rPr>
+          <w:rFonts w:ascii="Arial" w:hAnsi="Arial" w:cs="Arial"/>
+          <w:lang w:val="en-US"/>
+        </w:rPr>
+      </w:pPr>
+      <w:r>
+        <w:rPr>
+          <w:rFonts w:ascii="Arial" w:hAnsi="Arial" w:cs="Arial"/>
           <w:noProof/>
-          <w:sz w:val="24"/>
-          <w:szCs w:val="24"/>
           <w:lang w:val="en-US"/>
         </w:rPr>
         <w:drawing>
@@ -2392,65 +1992,57 @@
     <w:p>
       <w:pPr>
         <w:rPr>
-          <w:sz w:val="24"/>
-          <w:szCs w:val="24"/>
-          <w:lang w:val="en-US"/>
-        </w:rPr>
-      </w:pPr>
-    </w:p>
-    <w:p>
-      <w:pPr>
-        <w:rPr>
-          <w:sz w:val="24"/>
-          <w:szCs w:val="24"/>
-          <w:lang w:val="en-US"/>
-        </w:rPr>
-      </w:pPr>
-    </w:p>
-    <w:p>
-      <w:pPr>
-        <w:rPr>
-          <w:sz w:val="24"/>
-          <w:szCs w:val="24"/>
-          <w:lang w:val="en-US"/>
-        </w:rPr>
-      </w:pPr>
-      <w:r>
-        <w:rPr>
-          <w:sz w:val="24"/>
-          <w:szCs w:val="24"/>
+          <w:rFonts w:ascii="Arial" w:hAnsi="Arial" w:cs="Arial"/>
+          <w:lang w:val="en-US"/>
+        </w:rPr>
+      </w:pPr>
+    </w:p>
+    <w:p>
+      <w:pPr>
+        <w:rPr>
+          <w:rFonts w:ascii="Arial" w:hAnsi="Arial" w:cs="Arial"/>
+          <w:lang w:val="en-US"/>
+        </w:rPr>
+      </w:pPr>
+    </w:p>
+    <w:p>
+      <w:pPr>
+        <w:rPr>
+          <w:rFonts w:ascii="Arial" w:hAnsi="Arial" w:cs="Arial"/>
+          <w:lang w:val="en-US"/>
+        </w:rPr>
+      </w:pPr>
+      <w:r>
+        <w:rPr>
+          <w:rFonts w:ascii="Arial" w:hAnsi="Arial" w:cs="Arial"/>
           <w:lang w:val="en-US"/>
         </w:rPr>
         <w:t xml:space="preserve">This is exactly what happens when Router 1 finds </w:t>
       </w:r>
       <w:r>
         <w:rPr>
-          <w:sz w:val="24"/>
-          <w:szCs w:val="24"/>
+          <w:rFonts w:ascii="Arial" w:hAnsi="Arial" w:cs="Arial"/>
           <w:lang w:val="en-US"/>
         </w:rPr>
         <w:t>R</w:t>
       </w:r>
       <w:r>
         <w:rPr>
-          <w:sz w:val="24"/>
-          <w:szCs w:val="24"/>
+          <w:rFonts w:ascii="Arial" w:hAnsi="Arial" w:cs="Arial"/>
           <w:lang w:val="en-US"/>
         </w:rPr>
         <w:t>outer 2.</w:t>
       </w:r>
       <w:r>
         <w:rPr>
-          <w:sz w:val="24"/>
-          <w:szCs w:val="24"/>
+          <w:rFonts w:ascii="Arial" w:hAnsi="Arial" w:cs="Arial"/>
           <w:lang w:val="en-US"/>
         </w:rPr>
         <w:t xml:space="preserve"> The cost of Router 1 is ‘1’ and the timeout has started. To reach Router 2, the next hop is 2 which is correct. The garbage timer is still 0 as timeout timer hasn’t expired yet.</w:t>
       </w:r>
       <w:r>
         <w:rPr>
-          <w:sz w:val="24"/>
-          <w:szCs w:val="24"/>
+          <w:rFonts w:ascii="Arial" w:hAnsi="Arial" w:cs="Arial"/>
           <w:lang w:val="en-US"/>
         </w:rPr>
         <w:t xml:space="preserve"> Example:</w:t>
@@ -2459,19 +2051,16 @@
     <w:p>
       <w:pPr>
         <w:rPr>
-          <w:sz w:val="24"/>
-          <w:szCs w:val="24"/>
-          <w:lang w:val="en-US"/>
-        </w:rPr>
-      </w:pPr>
-      <w:r>
-        <w:rPr>
+          <w:rFonts w:ascii="Arial" w:hAnsi="Arial" w:cs="Arial"/>
+          <w:lang w:val="en-US"/>
+        </w:rPr>
+      </w:pPr>
+      <w:r>
+        <w:rPr>
+          <w:rFonts w:ascii="Arial" w:hAnsi="Arial" w:cs="Arial"/>
           <w:noProof/>
-          <w:sz w:val="24"/>
-          <w:szCs w:val="24"/>
-          <w:lang w:val="en-US"/>
-        </w:rPr>
-        <w:lastRenderedPageBreak/>
+          <w:lang w:val="en-US"/>
+        </w:rPr>
         <w:drawing>
           <wp:inline distT="0" distB="0" distL="0" distR="0" wp14:anchorId="03B43400" wp14:editId="723F1F63">
             <wp:extent cx="5038725" cy="2876304"/>
@@ -2525,25 +2114,22 @@
     <w:p>
       <w:pPr>
         <w:rPr>
-          <w:sz w:val="24"/>
-          <w:szCs w:val="24"/>
-          <w:lang w:val="en-US"/>
-        </w:rPr>
-      </w:pPr>
-    </w:p>
-    <w:p>
-      <w:pPr>
-        <w:rPr>
-          <w:sz w:val="24"/>
-          <w:szCs w:val="24"/>
-          <w:lang w:val="en-US"/>
-        </w:rPr>
-      </w:pPr>
-      <w:r>
-        <w:rPr>
+          <w:rFonts w:ascii="Arial" w:hAnsi="Arial" w:cs="Arial"/>
+          <w:lang w:val="en-US"/>
+        </w:rPr>
+      </w:pPr>
+    </w:p>
+    <w:p>
+      <w:pPr>
+        <w:rPr>
+          <w:rFonts w:ascii="Arial" w:hAnsi="Arial" w:cs="Arial"/>
+          <w:lang w:val="en-US"/>
+        </w:rPr>
+      </w:pPr>
+      <w:r>
+        <w:rPr>
+          <w:rFonts w:ascii="Arial" w:hAnsi="Arial" w:cs="Arial"/>
           <w:noProof/>
-          <w:sz w:val="24"/>
-          <w:szCs w:val="24"/>
           <w:lang w:val="en-US"/>
         </w:rPr>
         <w:drawing>
@@ -2599,48 +2185,42 @@
     <w:p>
       <w:pPr>
         <w:rPr>
-          <w:sz w:val="24"/>
-          <w:szCs w:val="24"/>
-          <w:lang w:val="en-US"/>
-        </w:rPr>
-      </w:pPr>
-    </w:p>
-    <w:p>
-      <w:pPr>
-        <w:rPr>
-          <w:sz w:val="24"/>
-          <w:szCs w:val="24"/>
-          <w:lang w:val="en-US"/>
-        </w:rPr>
-      </w:pPr>
-      <w:r>
-        <w:rPr>
-          <w:sz w:val="24"/>
-          <w:szCs w:val="24"/>
+          <w:rFonts w:ascii="Arial" w:hAnsi="Arial" w:cs="Arial"/>
+          <w:lang w:val="en-US"/>
+        </w:rPr>
+      </w:pPr>
+    </w:p>
+    <w:p>
+      <w:pPr>
+        <w:rPr>
+          <w:rFonts w:ascii="Arial" w:hAnsi="Arial" w:cs="Arial"/>
+          <w:lang w:val="en-US"/>
+        </w:rPr>
+      </w:pPr>
+      <w:r>
+        <w:rPr>
+          <w:rFonts w:ascii="Arial" w:hAnsi="Arial" w:cs="Arial"/>
           <w:lang w:val="en-US"/>
         </w:rPr>
         <w:t xml:space="preserve">As seen </w:t>
       </w:r>
       <w:r>
         <w:rPr>
-          <w:sz w:val="24"/>
-          <w:szCs w:val="24"/>
+          <w:rFonts w:ascii="Arial" w:hAnsi="Arial" w:cs="Arial"/>
           <w:lang w:val="en-US"/>
         </w:rPr>
         <w:t>in</w:t>
       </w:r>
       <w:r>
         <w:rPr>
-          <w:sz w:val="24"/>
-          <w:szCs w:val="24"/>
+          <w:rFonts w:ascii="Arial" w:hAnsi="Arial" w:cs="Arial"/>
           <w:lang w:val="en-US"/>
         </w:rPr>
         <w:t xml:space="preserve"> the above image, Router 2 also reacts in the same way and starts its own timeout timer. The cost and next hop are ‘1’ and 1 respectively. This is correct and both routers have established an adjacency between them.</w:t>
       </w:r>
       <w:r>
         <w:rPr>
-          <w:sz w:val="24"/>
-          <w:szCs w:val="24"/>
+          <w:rFonts w:ascii="Arial" w:hAnsi="Arial" w:cs="Arial"/>
           <w:lang w:val="en-US"/>
         </w:rPr>
         <w:t xml:space="preserve"> They are also both sending and receiving packets to and from each other.</w:t>
@@ -2649,38 +2229,34 @@
     <w:p>
       <w:pPr>
         <w:rPr>
-          <w:sz w:val="24"/>
-          <w:szCs w:val="24"/>
-          <w:lang w:val="en-US"/>
-        </w:rPr>
-      </w:pPr>
-    </w:p>
-    <w:p>
-      <w:pPr>
-        <w:rPr>
-          <w:sz w:val="24"/>
-          <w:szCs w:val="24"/>
-          <w:lang w:val="en-US"/>
-        </w:rPr>
-      </w:pPr>
-    </w:p>
-    <w:p>
-      <w:pPr>
-        <w:rPr>
-          <w:b/>
-          <w:bCs/>
-          <w:sz w:val="24"/>
-          <w:szCs w:val="24"/>
+          <w:rFonts w:ascii="Arial" w:hAnsi="Arial" w:cs="Arial"/>
+          <w:lang w:val="en-US"/>
+        </w:rPr>
+      </w:pPr>
+    </w:p>
+    <w:p>
+      <w:pPr>
+        <w:rPr>
+          <w:rFonts w:ascii="Arial" w:hAnsi="Arial" w:cs="Arial"/>
+          <w:lang w:val="en-US"/>
+        </w:rPr>
+      </w:pPr>
+    </w:p>
+    <w:p>
+      <w:pPr>
+        <w:rPr>
+          <w:rFonts w:ascii="Arial" w:hAnsi="Arial" w:cs="Arial"/>
+          <w:b/>
+          <w:bCs/>
           <w:u w:val="single"/>
           <w:lang w:val="en-US"/>
         </w:rPr>
       </w:pPr>
       <w:r>
         <w:rPr>
-          <w:b/>
-          <w:bCs/>
-          <w:sz w:val="24"/>
-          <w:szCs w:val="24"/>
+          <w:rFonts w:ascii="Arial" w:hAnsi="Arial" w:cs="Arial"/>
+          <w:b/>
+          <w:bCs/>
           <w:u w:val="single"/>
           <w:lang w:val="en-US"/>
         </w:rPr>
@@ -2690,63 +2266,55 @@
     <w:p>
       <w:pPr>
         <w:rPr>
-          <w:sz w:val="24"/>
-          <w:szCs w:val="24"/>
-          <w:lang w:val="en-US"/>
-        </w:rPr>
-      </w:pPr>
-      <w:r>
-        <w:rPr>
-          <w:sz w:val="24"/>
-          <w:szCs w:val="24"/>
+          <w:rFonts w:ascii="Arial" w:hAnsi="Arial" w:cs="Arial"/>
+          <w:lang w:val="en-US"/>
+        </w:rPr>
+      </w:pPr>
+      <w:r>
+        <w:rPr>
+          <w:rFonts w:ascii="Arial" w:hAnsi="Arial" w:cs="Arial"/>
           <w:lang w:val="en-US"/>
         </w:rPr>
         <w:t>Next, we shut down Router 2. The expected results</w:t>
       </w:r>
       <w:r>
         <w:rPr>
-          <w:sz w:val="24"/>
-          <w:szCs w:val="24"/>
+          <w:rFonts w:ascii="Arial" w:hAnsi="Arial" w:cs="Arial"/>
           <w:lang w:val="en-US"/>
         </w:rPr>
         <w:t xml:space="preserve"> are change</w:t>
       </w:r>
       <w:r>
         <w:rPr>
-          <w:sz w:val="24"/>
-          <w:szCs w:val="24"/>
+          <w:rFonts w:ascii="Arial" w:hAnsi="Arial" w:cs="Arial"/>
           <w:lang w:val="en-US"/>
         </w:rPr>
         <w:t xml:space="preserve"> </w:t>
       </w:r>
       <w:r>
         <w:rPr>
-          <w:sz w:val="24"/>
-          <w:szCs w:val="24"/>
+          <w:rFonts w:ascii="Arial" w:hAnsi="Arial" w:cs="Arial"/>
           <w:lang w:val="en-US"/>
         </w:rPr>
         <w:t xml:space="preserve">in the </w:t>
       </w:r>
       <w:r>
         <w:rPr>
-          <w:sz w:val="24"/>
-          <w:szCs w:val="24"/>
+          <w:rFonts w:ascii="Arial" w:hAnsi="Arial" w:cs="Arial"/>
           <w:lang w:val="en-US"/>
         </w:rPr>
         <w:t xml:space="preserve">metric from Router 1 to Router 2 </w:t>
       </w:r>
       <w:r>
         <w:rPr>
-          <w:sz w:val="24"/>
-          <w:szCs w:val="24"/>
+          <w:rFonts w:ascii="Arial" w:hAnsi="Arial" w:cs="Arial"/>
           <w:lang w:val="en-US"/>
         </w:rPr>
         <w:t xml:space="preserve">which become </w:t>
       </w:r>
       <w:r>
         <w:rPr>
-          <w:sz w:val="24"/>
-          <w:szCs w:val="24"/>
+          <w:rFonts w:ascii="Arial" w:hAnsi="Arial" w:cs="Arial"/>
           <w:lang w:val="en-US"/>
         </w:rPr>
         <w:t>16. This is because 16 represents that Router 2 is now unreachable. In the background, the timeout timer is also supposed to run out and a garbage timer is then expected to start where after the completion of the garbage timer, Router 2 is deleted from the routing table of Router 1. This is shown step by step below:</w:t>
@@ -2755,18 +2323,17 @@
     <w:p>
       <w:pPr>
         <w:rPr>
-          <w:sz w:val="24"/>
-          <w:szCs w:val="24"/>
-          <w:lang w:val="en-US"/>
-        </w:rPr>
-      </w:pPr>
-      <w:r>
-        <w:rPr>
+          <w:rFonts w:ascii="Arial" w:hAnsi="Arial" w:cs="Arial"/>
+          <w:lang w:val="en-US"/>
+        </w:rPr>
+      </w:pPr>
+      <w:r>
+        <w:rPr>
+          <w:rFonts w:ascii="Arial" w:hAnsi="Arial" w:cs="Arial"/>
           <w:noProof/>
-          <w:sz w:val="24"/>
-          <w:szCs w:val="24"/>
-          <w:lang w:val="en-US"/>
-        </w:rPr>
+          <w:lang w:val="en-US"/>
+        </w:rPr>
+        <w:lastRenderedPageBreak/>
         <w:drawing>
           <wp:inline distT="0" distB="0" distL="0" distR="0" wp14:anchorId="47604248" wp14:editId="4788959B">
             <wp:extent cx="4552950" cy="6511482"/>
@@ -2820,36 +2387,32 @@
     <w:p>
       <w:pPr>
         <w:rPr>
-          <w:sz w:val="24"/>
-          <w:szCs w:val="24"/>
-          <w:lang w:val="en-US"/>
-        </w:rPr>
-      </w:pPr>
-      <w:r>
-        <w:rPr>
-          <w:sz w:val="24"/>
-          <w:szCs w:val="24"/>
+          <w:rFonts w:ascii="Arial" w:hAnsi="Arial" w:cs="Arial"/>
+          <w:lang w:val="en-US"/>
+        </w:rPr>
+      </w:pPr>
+      <w:r>
+        <w:rPr>
+          <w:rFonts w:ascii="Arial" w:hAnsi="Arial" w:cs="Arial"/>
+          <w:lang w:val="en-US"/>
+        </w:rPr>
+        <w:t xml:space="preserve">After Router 2 shuts down, Router 2’s timeout timer starts increasing. Router 1 now again keeps sending a packet but doesn’t receive any from Router 2. </w:t>
+      </w:r>
+    </w:p>
+    <w:p>
+      <w:pPr>
+        <w:rPr>
+          <w:rFonts w:ascii="Arial" w:hAnsi="Arial" w:cs="Arial"/>
+          <w:lang w:val="en-US"/>
+        </w:rPr>
+      </w:pPr>
+      <w:r>
+        <w:rPr>
+          <w:rFonts w:ascii="Arial" w:hAnsi="Arial" w:cs="Arial"/>
+          <w:noProof/>
           <w:lang w:val="en-US"/>
         </w:rPr>
         <w:lastRenderedPageBreak/>
-        <w:t xml:space="preserve">After Router 2 shuts down, Router 2’s timeout timer starts increasing. Router 1 now again keeps sending a packet but doesn’t receive any from Router 2. </w:t>
-      </w:r>
-    </w:p>
-    <w:p>
-      <w:pPr>
-        <w:rPr>
-          <w:sz w:val="24"/>
-          <w:szCs w:val="24"/>
-          <w:lang w:val="en-US"/>
-        </w:rPr>
-      </w:pPr>
-      <w:r>
-        <w:rPr>
-          <w:noProof/>
-          <w:sz w:val="24"/>
-          <w:szCs w:val="24"/>
-          <w:lang w:val="en-US"/>
-        </w:rPr>
         <w:drawing>
           <wp:inline distT="0" distB="0" distL="0" distR="0" wp14:anchorId="79C01B81" wp14:editId="17F0AAD5">
             <wp:extent cx="5076825" cy="7473163"/>
@@ -2903,15 +2466,13 @@
     <w:p>
       <w:pPr>
         <w:rPr>
-          <w:sz w:val="24"/>
-          <w:szCs w:val="24"/>
-          <w:lang w:val="en-US"/>
-        </w:rPr>
-      </w:pPr>
-      <w:r>
-        <w:rPr>
-          <w:sz w:val="24"/>
-          <w:szCs w:val="24"/>
+          <w:rFonts w:ascii="Arial" w:hAnsi="Arial" w:cs="Arial"/>
+          <w:lang w:val="en-US"/>
+        </w:rPr>
+      </w:pPr>
+      <w:r>
+        <w:rPr>
+          <w:rFonts w:ascii="Arial" w:hAnsi="Arial" w:cs="Arial"/>
           <w:lang w:val="en-US"/>
         </w:rPr>
         <w:t>After not receiving any response from Router 2 for the set amount of timeout time, Router 2 will be timed out and its timeout timer will reset to 0. The cost to Router 2 will change to 16 making it unreachable and the garbage timer for the router will start.</w:t>
@@ -2920,36 +2481,32 @@
     <w:p>
       <w:pPr>
         <w:rPr>
-          <w:sz w:val="24"/>
-          <w:szCs w:val="24"/>
-          <w:lang w:val="en-US"/>
-        </w:rPr>
-      </w:pPr>
-      <w:r>
-        <w:rPr>
-          <w:sz w:val="24"/>
-          <w:szCs w:val="24"/>
+          <w:rFonts w:ascii="Arial" w:hAnsi="Arial" w:cs="Arial"/>
+          <w:lang w:val="en-US"/>
+        </w:rPr>
+      </w:pPr>
+      <w:r>
+        <w:rPr>
+          <w:rFonts w:ascii="Arial" w:hAnsi="Arial" w:cs="Arial"/>
+          <w:lang w:val="en-US"/>
+        </w:rPr>
+        <w:t>After the garbage timer runs out, it is expected that Router 1 removes Router 2 from its routing table. Router 1 table becomes empty again as it knows that Router 2 is dead. This is precisely what goes down as seen in this example snippet:</w:t>
+      </w:r>
+    </w:p>
+    <w:p>
+      <w:pPr>
+        <w:rPr>
+          <w:rFonts w:ascii="Arial" w:hAnsi="Arial" w:cs="Arial"/>
+          <w:lang w:val="en-US"/>
+        </w:rPr>
+      </w:pPr>
+      <w:r>
+        <w:rPr>
+          <w:rFonts w:ascii="Arial" w:hAnsi="Arial" w:cs="Arial"/>
+          <w:noProof/>
           <w:lang w:val="en-US"/>
         </w:rPr>
         <w:lastRenderedPageBreak/>
-        <w:t>After the garbage timer runs out, it is expected that Router 1 removes Router 2 from its routing table. Router 1 table becomes empty again as it knows that Router 2 is dead. This is precisely what goes down as seen in this example snippet:</w:t>
-      </w:r>
-    </w:p>
-    <w:p>
-      <w:pPr>
-        <w:rPr>
-          <w:sz w:val="24"/>
-          <w:szCs w:val="24"/>
-          <w:lang w:val="en-US"/>
-        </w:rPr>
-      </w:pPr>
-      <w:r>
-        <w:rPr>
-          <w:noProof/>
-          <w:sz w:val="24"/>
-          <w:szCs w:val="24"/>
-          <w:lang w:val="en-US"/>
-        </w:rPr>
         <w:drawing>
           <wp:inline distT="0" distB="0" distL="0" distR="0" wp14:anchorId="659354FD" wp14:editId="54815C3A">
             <wp:extent cx="5010150" cy="5010150"/>
@@ -3003,20 +2560,18 @@
     <w:p>
       <w:pPr>
         <w:rPr>
-          <w:b/>
-          <w:bCs/>
-          <w:sz w:val="24"/>
-          <w:szCs w:val="24"/>
+          <w:rFonts w:ascii="Arial" w:hAnsi="Arial" w:cs="Arial"/>
+          <w:b/>
+          <w:bCs/>
           <w:u w:val="single"/>
           <w:lang w:val="en-US"/>
         </w:rPr>
       </w:pPr>
       <w:r>
         <w:rPr>
-          <w:b/>
-          <w:bCs/>
-          <w:sz w:val="24"/>
-          <w:szCs w:val="24"/>
+          <w:rFonts w:ascii="Arial" w:hAnsi="Arial" w:cs="Arial"/>
+          <w:b/>
+          <w:bCs/>
           <w:u w:val="single"/>
           <w:lang w:val="en-US"/>
         </w:rPr>
@@ -3026,15 +2581,13 @@
     <w:p>
       <w:pPr>
         <w:rPr>
-          <w:sz w:val="24"/>
-          <w:szCs w:val="24"/>
-          <w:lang w:val="en-US"/>
-        </w:rPr>
-      </w:pPr>
-      <w:r>
-        <w:rPr>
-          <w:sz w:val="24"/>
-          <w:szCs w:val="24"/>
+          <w:rFonts w:ascii="Arial" w:hAnsi="Arial" w:cs="Arial"/>
+          <w:lang w:val="en-US"/>
+        </w:rPr>
+      </w:pPr>
+      <w:r>
+        <w:rPr>
+          <w:rFonts w:ascii="Arial" w:hAnsi="Arial" w:cs="Arial"/>
           <w:lang w:val="en-US"/>
         </w:rPr>
         <w:t xml:space="preserve">Now, we start up all the routers to see if the routes converge as expected.  The routing table will then show the shortest path to reach each router. We will take Router 1 as an example for this scenario. </w:t>
@@ -3043,31 +2596,27 @@
     <w:p>
       <w:pPr>
         <w:rPr>
-          <w:sz w:val="24"/>
-          <w:szCs w:val="24"/>
-          <w:lang w:val="en-US"/>
-        </w:rPr>
-      </w:pPr>
-      <w:r>
-        <w:rPr>
-          <w:sz w:val="24"/>
-          <w:szCs w:val="24"/>
+          <w:rFonts w:ascii="Arial" w:hAnsi="Arial" w:cs="Arial"/>
+          <w:lang w:val="en-US"/>
+        </w:rPr>
+      </w:pPr>
+      <w:r>
+        <w:rPr>
+          <w:rFonts w:ascii="Arial" w:hAnsi="Arial" w:cs="Arial"/>
           <w:lang w:val="en-US"/>
         </w:rPr>
         <w:t>The expected shorte</w:t>
       </w:r>
       <w:r>
         <w:rPr>
-          <w:sz w:val="24"/>
-          <w:szCs w:val="24"/>
+          <w:rFonts w:ascii="Arial" w:hAnsi="Arial" w:cs="Arial"/>
           <w:lang w:val="en-US"/>
         </w:rPr>
         <w:t>st</w:t>
       </w:r>
       <w:r>
         <w:rPr>
-          <w:sz w:val="24"/>
-          <w:szCs w:val="24"/>
+          <w:rFonts w:ascii="Arial" w:hAnsi="Arial" w:cs="Arial"/>
           <w:lang w:val="en-US"/>
         </w:rPr>
         <w:t xml:space="preserve"> path from Router 1 to:</w:t>
@@ -3077,15 +2626,13 @@
       <w:pPr>
         <w:spacing w:line="240" w:lineRule="auto"/>
         <w:rPr>
-          <w:sz w:val="24"/>
-          <w:szCs w:val="24"/>
-          <w:lang w:val="en-US"/>
-        </w:rPr>
-      </w:pPr>
-      <w:r>
-        <w:rPr>
-          <w:sz w:val="24"/>
-          <w:szCs w:val="24"/>
+          <w:rFonts w:ascii="Arial" w:hAnsi="Arial" w:cs="Arial"/>
+          <w:lang w:val="en-US"/>
+        </w:rPr>
+      </w:pPr>
+      <w:r>
+        <w:rPr>
+          <w:rFonts w:ascii="Arial" w:hAnsi="Arial" w:cs="Arial"/>
           <w:lang w:val="en-US"/>
         </w:rPr>
         <w:t>Router 2 – (Next Hop = 2, Cost = 1)</w:t>
@@ -3095,23 +2642,20 @@
       <w:pPr>
         <w:spacing w:line="240" w:lineRule="auto"/>
         <w:rPr>
-          <w:sz w:val="24"/>
-          <w:szCs w:val="24"/>
-          <w:lang w:val="en-US"/>
-        </w:rPr>
-      </w:pPr>
-      <w:r>
-        <w:rPr>
-          <w:sz w:val="24"/>
-          <w:szCs w:val="24"/>
+          <w:rFonts w:ascii="Arial" w:hAnsi="Arial" w:cs="Arial"/>
+          <w:lang w:val="en-US"/>
+        </w:rPr>
+      </w:pPr>
+      <w:r>
+        <w:rPr>
+          <w:rFonts w:ascii="Arial" w:hAnsi="Arial" w:cs="Arial"/>
           <w:lang w:val="en-US"/>
         </w:rPr>
         <w:t xml:space="preserve">Router 3 – (Next Hop = </w:t>
       </w:r>
       <w:r>
         <w:rPr>
-          <w:sz w:val="24"/>
-          <w:szCs w:val="24"/>
+          <w:rFonts w:ascii="Arial" w:hAnsi="Arial" w:cs="Arial"/>
           <w:lang w:val="en-US"/>
         </w:rPr>
         <w:t>2, Cost = 4)</w:t>
@@ -3121,15 +2665,13 @@
       <w:pPr>
         <w:spacing w:line="240" w:lineRule="auto"/>
         <w:rPr>
-          <w:sz w:val="24"/>
-          <w:szCs w:val="24"/>
-          <w:lang w:val="en-US"/>
-        </w:rPr>
-      </w:pPr>
-      <w:r>
-        <w:rPr>
-          <w:sz w:val="24"/>
-          <w:szCs w:val="24"/>
+          <w:rFonts w:ascii="Arial" w:hAnsi="Arial" w:cs="Arial"/>
+          <w:lang w:val="en-US"/>
+        </w:rPr>
+      </w:pPr>
+      <w:r>
+        <w:rPr>
+          <w:rFonts w:ascii="Arial" w:hAnsi="Arial" w:cs="Arial"/>
           <w:lang w:val="en-US"/>
         </w:rPr>
         <w:t>Router 4 – (Next Hop = 2, Cost = 8)</w:t>
@@ -3139,15 +2681,13 @@
       <w:pPr>
         <w:spacing w:line="240" w:lineRule="auto"/>
         <w:rPr>
-          <w:sz w:val="24"/>
-          <w:szCs w:val="24"/>
-          <w:lang w:val="en-US"/>
-        </w:rPr>
-      </w:pPr>
-      <w:r>
-        <w:rPr>
-          <w:sz w:val="24"/>
-          <w:szCs w:val="24"/>
+          <w:rFonts w:ascii="Arial" w:hAnsi="Arial" w:cs="Arial"/>
+          <w:lang w:val="en-US"/>
+        </w:rPr>
+      </w:pPr>
+      <w:r>
+        <w:rPr>
+          <w:rFonts w:ascii="Arial" w:hAnsi="Arial" w:cs="Arial"/>
           <w:lang w:val="en-US"/>
         </w:rPr>
         <w:t xml:space="preserve">Router 5 – </w:t>
@@ -3155,40 +2695,35 @@
       <w:bookmarkStart w:id="1" w:name="_Hlk102259910"/>
       <w:r>
         <w:rPr>
-          <w:sz w:val="24"/>
-          <w:szCs w:val="24"/>
+          <w:rFonts w:ascii="Arial" w:hAnsi="Arial" w:cs="Arial"/>
           <w:lang w:val="en-US"/>
         </w:rPr>
         <w:t xml:space="preserve">(Next Hop = </w:t>
       </w:r>
       <w:r>
         <w:rPr>
-          <w:sz w:val="24"/>
-          <w:szCs w:val="24"/>
+          <w:rFonts w:ascii="Arial" w:hAnsi="Arial" w:cs="Arial"/>
           <w:lang w:val="en-US"/>
         </w:rPr>
         <w:t>2</w:t>
       </w:r>
       <w:r>
         <w:rPr>
-          <w:sz w:val="24"/>
-          <w:szCs w:val="24"/>
+          <w:rFonts w:ascii="Arial" w:hAnsi="Arial" w:cs="Arial"/>
           <w:lang w:val="en-US"/>
         </w:rPr>
         <w:t xml:space="preserve">, Cost = </w:t>
       </w:r>
       <w:r>
         <w:rPr>
-          <w:sz w:val="24"/>
-          <w:szCs w:val="24"/>
+          <w:rFonts w:ascii="Arial" w:hAnsi="Arial" w:cs="Arial"/>
           <w:lang w:val="en-US"/>
         </w:rPr>
         <w:t>10</w:t>
       </w:r>
       <w:r>
         <w:rPr>
-          <w:sz w:val="24"/>
-          <w:szCs w:val="24"/>
+          <w:rFonts w:ascii="Arial" w:hAnsi="Arial" w:cs="Arial"/>
           <w:lang w:val="en-US"/>
         </w:rPr>
         <w:t>)</w:t>
@@ -3199,15 +2734,13 @@
       <w:pPr>
         <w:spacing w:line="240" w:lineRule="auto"/>
         <w:rPr>
-          <w:sz w:val="24"/>
-          <w:szCs w:val="24"/>
-          <w:lang w:val="en-US"/>
-        </w:rPr>
-      </w:pPr>
-      <w:r>
-        <w:rPr>
-          <w:sz w:val="24"/>
-          <w:szCs w:val="24"/>
+          <w:rFonts w:ascii="Arial" w:hAnsi="Arial" w:cs="Arial"/>
+          <w:lang w:val="en-US"/>
+        </w:rPr>
+      </w:pPr>
+      <w:r>
+        <w:rPr>
+          <w:rFonts w:ascii="Arial" w:hAnsi="Arial" w:cs="Arial"/>
           <w:lang w:val="en-US"/>
         </w:rPr>
         <w:t>Router 6 – (Next Hop = 6, Cost = 5)</w:t>
@@ -3217,15 +2750,13 @@
       <w:pPr>
         <w:spacing w:line="240" w:lineRule="auto"/>
         <w:rPr>
-          <w:sz w:val="24"/>
-          <w:szCs w:val="24"/>
-          <w:lang w:val="en-US"/>
-        </w:rPr>
-      </w:pPr>
-      <w:r>
-        <w:rPr>
-          <w:sz w:val="24"/>
-          <w:szCs w:val="24"/>
+          <w:rFonts w:ascii="Arial" w:hAnsi="Arial" w:cs="Arial"/>
+          <w:lang w:val="en-US"/>
+        </w:rPr>
+      </w:pPr>
+      <w:r>
+        <w:rPr>
+          <w:rFonts w:ascii="Arial" w:hAnsi="Arial" w:cs="Arial"/>
           <w:lang w:val="en-US"/>
         </w:rPr>
         <w:t>Router 7 – (Next Hope = 7, Cost = 8)</w:t>
@@ -3235,37 +2766,33 @@
       <w:pPr>
         <w:spacing w:line="240" w:lineRule="auto"/>
         <w:rPr>
-          <w:sz w:val="24"/>
-          <w:szCs w:val="24"/>
-          <w:lang w:val="en-US"/>
-        </w:rPr>
-      </w:pPr>
-      <w:r>
-        <w:rPr>
-          <w:sz w:val="24"/>
-          <w:szCs w:val="24"/>
+          <w:rFonts w:ascii="Arial" w:hAnsi="Arial" w:cs="Arial"/>
+          <w:lang w:val="en-US"/>
+        </w:rPr>
+      </w:pPr>
+      <w:r>
+        <w:rPr>
+          <w:rFonts w:ascii="Arial" w:hAnsi="Arial" w:cs="Arial"/>
+          <w:lang w:val="en-US"/>
+        </w:rPr>
+        <w:t>Let’s start up Router 1, 2, 3, 4 and 7. This is what the connected map should look like.</w:t>
+      </w:r>
+    </w:p>
+    <w:p>
+      <w:pPr>
+        <w:spacing w:line="240" w:lineRule="auto"/>
+        <w:rPr>
+          <w:rFonts w:ascii="Arial" w:hAnsi="Arial" w:cs="Arial"/>
+          <w:lang w:val="en-US"/>
+        </w:rPr>
+      </w:pPr>
+      <w:r>
+        <w:rPr>
+          <w:rFonts w:ascii="Arial" w:hAnsi="Arial" w:cs="Arial"/>
+          <w:noProof/>
           <w:lang w:val="en-US"/>
         </w:rPr>
         <w:lastRenderedPageBreak/>
-        <w:t>Let’s start up Router 1, 2, 3, 4 and 7. This is what the connected map should look like.</w:t>
-      </w:r>
-    </w:p>
-    <w:p>
-      <w:pPr>
-        <w:spacing w:line="240" w:lineRule="auto"/>
-        <w:rPr>
-          <w:sz w:val="24"/>
-          <w:szCs w:val="24"/>
-          <w:lang w:val="en-US"/>
-        </w:rPr>
-      </w:pPr>
-      <w:r>
-        <w:rPr>
-          <w:noProof/>
-          <w:sz w:val="24"/>
-          <w:szCs w:val="24"/>
-          <w:lang w:val="en-US"/>
-        </w:rPr>
         <w:drawing>
           <wp:inline distT="0" distB="0" distL="0" distR="0" wp14:anchorId="3371FF39" wp14:editId="639A8BEA">
             <wp:extent cx="5676900" cy="4286250"/>
@@ -3317,8 +2844,7 @@
       </w:r>
       <w:r>
         <w:rPr>
-          <w:sz w:val="24"/>
-          <w:szCs w:val="24"/>
+          <w:rFonts w:ascii="Arial" w:hAnsi="Arial" w:cs="Arial"/>
           <w:lang w:val="en-US"/>
         </w:rPr>
         <w:t xml:space="preserve">, </w:t>
@@ -3328,15 +2854,13 @@
       <w:pPr>
         <w:spacing w:line="240" w:lineRule="auto"/>
         <w:rPr>
-          <w:sz w:val="24"/>
-          <w:szCs w:val="24"/>
-          <w:lang w:val="en-US"/>
-        </w:rPr>
-      </w:pPr>
-      <w:r>
-        <w:rPr>
-          <w:sz w:val="24"/>
-          <w:szCs w:val="24"/>
+          <w:rFonts w:ascii="Arial" w:hAnsi="Arial" w:cs="Arial"/>
+          <w:lang w:val="en-US"/>
+        </w:rPr>
+      </w:pPr>
+      <w:r>
+        <w:rPr>
+          <w:rFonts w:ascii="Arial" w:hAnsi="Arial" w:cs="Arial"/>
           <w:lang w:val="en-US"/>
         </w:rPr>
         <w:t>Once the following routes are developed, we see the following routing table for Router 1.</w:t>
@@ -3346,16 +2870,14 @@
       <w:pPr>
         <w:spacing w:line="240" w:lineRule="auto"/>
         <w:rPr>
-          <w:sz w:val="24"/>
-          <w:szCs w:val="24"/>
-          <w:lang w:val="en-US"/>
-        </w:rPr>
-      </w:pPr>
-      <w:r>
-        <w:rPr>
+          <w:rFonts w:ascii="Arial" w:hAnsi="Arial" w:cs="Arial"/>
+          <w:lang w:val="en-US"/>
+        </w:rPr>
+      </w:pPr>
+      <w:r>
+        <w:rPr>
+          <w:rFonts w:ascii="Arial" w:hAnsi="Arial" w:cs="Arial"/>
           <w:noProof/>
-          <w:sz w:val="24"/>
-          <w:szCs w:val="24"/>
           <w:lang w:val="en-US"/>
         </w:rPr>
         <w:drawing>
@@ -3412,55 +2934,48 @@
       <w:pPr>
         <w:spacing w:line="240" w:lineRule="auto"/>
         <w:rPr>
-          <w:sz w:val="24"/>
-          <w:szCs w:val="24"/>
-          <w:lang w:val="en-US"/>
-        </w:rPr>
-      </w:pPr>
-      <w:r>
-        <w:rPr>
-          <w:sz w:val="24"/>
-          <w:szCs w:val="24"/>
+          <w:rFonts w:ascii="Arial" w:hAnsi="Arial" w:cs="Arial"/>
+          <w:lang w:val="en-US"/>
+        </w:rPr>
+      </w:pPr>
+      <w:r>
+        <w:rPr>
+          <w:rFonts w:ascii="Arial" w:hAnsi="Arial" w:cs="Arial"/>
           <w:lang w:val="en-US"/>
         </w:rPr>
         <w:t xml:space="preserve">Here we see another very important thing. Router 1 chooses to go to Router 4 through Router 2 and 3 rather than Router 7. This is because through Router 2 and 3, a shorter path is offered. </w:t>
       </w:r>
       <w:r>
         <w:rPr>
-          <w:sz w:val="24"/>
-          <w:szCs w:val="24"/>
+          <w:rFonts w:ascii="Arial" w:hAnsi="Arial" w:cs="Arial"/>
           <w:lang w:val="en-US"/>
         </w:rPr>
         <w:t xml:space="preserve">This means that the route calculation is working </w:t>
       </w:r>
       <w:r>
         <w:rPr>
-          <w:sz w:val="24"/>
-          <w:szCs w:val="24"/>
+          <w:rFonts w:ascii="Arial" w:hAnsi="Arial" w:cs="Arial"/>
           <w:lang w:val="en-US"/>
         </w:rPr>
         <w:t>well</w:t>
       </w:r>
       <w:r>
         <w:rPr>
-          <w:sz w:val="24"/>
-          <w:szCs w:val="24"/>
+          <w:rFonts w:ascii="Arial" w:hAnsi="Arial" w:cs="Arial"/>
           <w:lang w:val="en-US"/>
         </w:rPr>
         <w:t xml:space="preserve"> and only the correct metric and next hops are being identified. If we turn off Router 2, the link from Router 1 to Router 4 through Router 2 will be broken.</w:t>
       </w:r>
       <w:r>
         <w:rPr>
-          <w:sz w:val="24"/>
-          <w:szCs w:val="24"/>
+          <w:rFonts w:ascii="Arial" w:hAnsi="Arial" w:cs="Arial"/>
           <w:lang w:val="en-US"/>
         </w:rPr>
         <w:t xml:space="preserve"> The link from Router 1 to Router 3 will also be broken </w:t>
       </w:r>
       <w:r>
         <w:rPr>
-          <w:sz w:val="24"/>
-          <w:szCs w:val="24"/>
+          <w:rFonts w:ascii="Arial" w:hAnsi="Arial" w:cs="Arial"/>
           <w:lang w:val="en-US"/>
         </w:rPr>
         <w:t>This will force Router 1 to find a new shortest path to Router 4. This means it will then go through Router 7. Our results show this once Router 2 goes down:</w:t>
@@ -3470,8 +2985,7 @@
       <w:pPr>
         <w:spacing w:line="240" w:lineRule="auto"/>
         <w:rPr>
-          <w:sz w:val="24"/>
-          <w:szCs w:val="24"/>
+          <w:rFonts w:ascii="Arial" w:hAnsi="Arial" w:cs="Arial"/>
           <w:lang w:val="en-US"/>
         </w:rPr>
       </w:pPr>
@@ -3480,16 +2994,14 @@
       <w:pPr>
         <w:spacing w:line="240" w:lineRule="auto"/>
         <w:rPr>
-          <w:sz w:val="24"/>
-          <w:szCs w:val="24"/>
-          <w:lang w:val="en-US"/>
-        </w:rPr>
-      </w:pPr>
-      <w:r>
-        <w:rPr>
+          <w:rFonts w:ascii="Arial" w:hAnsi="Arial" w:cs="Arial"/>
+          <w:lang w:val="en-US"/>
+        </w:rPr>
+      </w:pPr>
+      <w:r>
+        <w:rPr>
+          <w:rFonts w:ascii="Arial" w:hAnsi="Arial" w:cs="Arial"/>
           <w:noProof/>
-          <w:sz w:val="24"/>
-          <w:szCs w:val="24"/>
           <w:lang w:val="en-US"/>
         </w:rPr>
         <w:lastRenderedPageBreak/>
@@ -3546,32 +3058,28 @@
     <w:p>
       <w:pPr>
         <w:rPr>
-          <w:sz w:val="24"/>
-          <w:szCs w:val="24"/>
-          <w:lang w:val="en-US"/>
-        </w:rPr>
-      </w:pPr>
-    </w:p>
-    <w:p>
-      <w:pPr>
-        <w:rPr>
-          <w:sz w:val="24"/>
-          <w:szCs w:val="24"/>
-          <w:lang w:val="en-US"/>
-        </w:rPr>
-      </w:pPr>
-      <w:r>
-        <w:rPr>
-          <w:sz w:val="24"/>
-          <w:szCs w:val="24"/>
+          <w:rFonts w:ascii="Arial" w:hAnsi="Arial" w:cs="Arial"/>
+          <w:lang w:val="en-US"/>
+        </w:rPr>
+      </w:pPr>
+    </w:p>
+    <w:p>
+      <w:pPr>
+        <w:rPr>
+          <w:rFonts w:ascii="Arial" w:hAnsi="Arial" w:cs="Arial"/>
+          <w:lang w:val="en-US"/>
+        </w:rPr>
+      </w:pPr>
+      <w:r>
+        <w:rPr>
+          <w:rFonts w:ascii="Arial" w:hAnsi="Arial" w:cs="Arial"/>
           <w:lang w:val="en-US"/>
         </w:rPr>
         <w:t xml:space="preserve">Here we see that Router 1 no longer has a route to Router 2 or Router 3. Router 2 got deleted so of course Router 1 can’t find that router. As for Router 3, there is another path available which is through Router 7 and Router 4. However, the total cost of this path is 18 and RIP V2 only allows a maximum of 15 hops. Therefore, Router 3 also gets deleted. As for a path to Router 4, Router 1 now finds a new path which is through Router 7. Therefore, it updates its next hop to 7 and changes its metric to 14 which is correct. This is a good example to show both triggered updates and poisoned reverse. </w:t>
       </w:r>
       <w:r>
         <w:rPr>
-          <w:sz w:val="24"/>
-          <w:szCs w:val="24"/>
+          <w:rFonts w:ascii="Arial" w:hAnsi="Arial" w:cs="Arial"/>
           <w:lang w:val="en-US"/>
         </w:rPr>
         <w:t>The following is the routing table for Router 1 after all other Routers are on and the table has converged.</w:t>
@@ -3580,25 +3088,22 @@
     <w:p>
       <w:pPr>
         <w:rPr>
-          <w:sz w:val="24"/>
-          <w:szCs w:val="24"/>
-          <w:lang w:val="en-US"/>
-        </w:rPr>
-      </w:pPr>
-    </w:p>
-    <w:p>
-      <w:pPr>
-        <w:rPr>
-          <w:sz w:val="24"/>
-          <w:szCs w:val="24"/>
-          <w:lang w:val="en-US"/>
-        </w:rPr>
-      </w:pPr>
-      <w:r>
-        <w:rPr>
+          <w:rFonts w:ascii="Arial" w:hAnsi="Arial" w:cs="Arial"/>
+          <w:lang w:val="en-US"/>
+        </w:rPr>
+      </w:pPr>
+    </w:p>
+    <w:p>
+      <w:pPr>
+        <w:rPr>
+          <w:rFonts w:ascii="Arial" w:hAnsi="Arial" w:cs="Arial"/>
+          <w:lang w:val="en-US"/>
+        </w:rPr>
+      </w:pPr>
+      <w:r>
+        <w:rPr>
+          <w:rFonts w:ascii="Arial" w:hAnsi="Arial" w:cs="Arial"/>
           <w:noProof/>
-          <w:sz w:val="24"/>
-          <w:szCs w:val="24"/>
           <w:lang w:val="en-US"/>
         </w:rPr>
         <w:drawing>
@@ -3654,24 +3159,21 @@
     <w:p>
       <w:pPr>
         <w:rPr>
-          <w:sz w:val="24"/>
-          <w:szCs w:val="24"/>
-          <w:lang w:val="en-US"/>
-        </w:rPr>
-      </w:pPr>
-    </w:p>
-    <w:p>
-      <w:pPr>
-        <w:rPr>
-          <w:sz w:val="24"/>
-          <w:szCs w:val="24"/>
-          <w:lang w:val="en-US"/>
-        </w:rPr>
-      </w:pPr>
-      <w:r>
-        <w:rPr>
-          <w:sz w:val="24"/>
-          <w:szCs w:val="24"/>
+          <w:rFonts w:ascii="Arial" w:hAnsi="Arial" w:cs="Arial"/>
+          <w:lang w:val="en-US"/>
+        </w:rPr>
+      </w:pPr>
+    </w:p>
+    <w:p>
+      <w:pPr>
+        <w:rPr>
+          <w:rFonts w:ascii="Arial" w:hAnsi="Arial" w:cs="Arial"/>
+          <w:lang w:val="en-US"/>
+        </w:rPr>
+      </w:pPr>
+      <w:r>
+        <w:rPr>
+          <w:rFonts w:ascii="Arial" w:hAnsi="Arial" w:cs="Arial"/>
           <w:lang w:val="en-US"/>
         </w:rPr>
         <w:t>If we look back, it matches perfectly with our predicted outcome which was:</w:t>
@@ -3680,16 +3182,14 @@
     <w:p>
       <w:pPr>
         <w:rPr>
-          <w:sz w:val="24"/>
-          <w:szCs w:val="24"/>
+          <w:rFonts w:ascii="Arial" w:hAnsi="Arial" w:cs="Arial"/>
           <w:highlight w:val="yellow"/>
           <w:lang w:val="en-US"/>
         </w:rPr>
       </w:pPr>
       <w:r>
         <w:rPr>
-          <w:sz w:val="24"/>
-          <w:szCs w:val="24"/>
+          <w:rFonts w:ascii="Arial" w:hAnsi="Arial" w:cs="Arial"/>
           <w:highlight w:val="yellow"/>
           <w:lang w:val="en-US"/>
         </w:rPr>
@@ -3700,16 +3200,14 @@
       <w:pPr>
         <w:spacing w:line="240" w:lineRule="auto"/>
         <w:rPr>
-          <w:sz w:val="24"/>
-          <w:szCs w:val="24"/>
+          <w:rFonts w:ascii="Arial" w:hAnsi="Arial" w:cs="Arial"/>
           <w:highlight w:val="yellow"/>
           <w:lang w:val="en-US"/>
         </w:rPr>
       </w:pPr>
       <w:r>
         <w:rPr>
-          <w:sz w:val="24"/>
-          <w:szCs w:val="24"/>
+          <w:rFonts w:ascii="Arial" w:hAnsi="Arial" w:cs="Arial"/>
           <w:highlight w:val="yellow"/>
           <w:lang w:val="en-US"/>
         </w:rPr>
@@ -3720,16 +3218,14 @@
       <w:pPr>
         <w:spacing w:line="240" w:lineRule="auto"/>
         <w:rPr>
-          <w:sz w:val="24"/>
-          <w:szCs w:val="24"/>
+          <w:rFonts w:ascii="Arial" w:hAnsi="Arial" w:cs="Arial"/>
           <w:highlight w:val="yellow"/>
           <w:lang w:val="en-US"/>
         </w:rPr>
       </w:pPr>
       <w:r>
         <w:rPr>
-          <w:sz w:val="24"/>
-          <w:szCs w:val="24"/>
+          <w:rFonts w:ascii="Arial" w:hAnsi="Arial" w:cs="Arial"/>
           <w:highlight w:val="yellow"/>
           <w:lang w:val="en-US"/>
         </w:rPr>
@@ -3740,16 +3236,14 @@
       <w:pPr>
         <w:spacing w:line="240" w:lineRule="auto"/>
         <w:rPr>
-          <w:sz w:val="24"/>
-          <w:szCs w:val="24"/>
+          <w:rFonts w:ascii="Arial" w:hAnsi="Arial" w:cs="Arial"/>
           <w:highlight w:val="yellow"/>
           <w:lang w:val="en-US"/>
         </w:rPr>
       </w:pPr>
       <w:r>
         <w:rPr>
-          <w:sz w:val="24"/>
-          <w:szCs w:val="24"/>
+          <w:rFonts w:ascii="Arial" w:hAnsi="Arial" w:cs="Arial"/>
           <w:highlight w:val="yellow"/>
           <w:lang w:val="en-US"/>
         </w:rPr>
@@ -3760,132 +3254,86 @@
       <w:pPr>
         <w:spacing w:line="240" w:lineRule="auto"/>
         <w:rPr>
-          <w:sz w:val="24"/>
-          <w:szCs w:val="24"/>
+          <w:rFonts w:ascii="Arial" w:hAnsi="Arial" w:cs="Arial"/>
           <w:highlight w:val="yellow"/>
           <w:lang w:val="en-US"/>
         </w:rPr>
       </w:pPr>
       <w:r>
         <w:rPr>
-          <w:sz w:val="24"/>
-          <w:szCs w:val="24"/>
+          <w:rFonts w:ascii="Arial" w:hAnsi="Arial" w:cs="Arial"/>
           <w:highlight w:val="yellow"/>
           <w:lang w:val="en-US"/>
         </w:rPr>
-        <w:t xml:space="preserve">Router 5 – (Next Hop = </w:t>
-      </w:r>
-      <w:r>
-        <w:rPr>
-          <w:sz w:val="24"/>
-          <w:szCs w:val="24"/>
+        <w:t>Router 5 – (Next Hop = 2, Cost = 10)</w:t>
+      </w:r>
+    </w:p>
+    <w:p>
+      <w:pPr>
+        <w:spacing w:line="240" w:lineRule="auto"/>
+        <w:rPr>
+          <w:rFonts w:ascii="Arial" w:hAnsi="Arial" w:cs="Arial"/>
           <w:highlight w:val="yellow"/>
           <w:lang w:val="en-US"/>
         </w:rPr>
-        <w:t>2</w:t>
-      </w:r>
-      <w:r>
-        <w:rPr>
-          <w:sz w:val="24"/>
-          <w:szCs w:val="24"/>
+      </w:pPr>
+      <w:r>
+        <w:rPr>
+          <w:rFonts w:ascii="Arial" w:hAnsi="Arial" w:cs="Arial"/>
           <w:highlight w:val="yellow"/>
           <w:lang w:val="en-US"/>
         </w:rPr>
-        <w:t xml:space="preserve">, Cost = </w:t>
-      </w:r>
-      <w:r>
-        <w:rPr>
-          <w:sz w:val="24"/>
-          <w:szCs w:val="24"/>
+        <w:t>Router 6 – (Next Hop = 6, Cost = 5)</w:t>
+      </w:r>
+    </w:p>
+    <w:p>
+      <w:pPr>
+        <w:spacing w:line="240" w:lineRule="auto"/>
+        <w:rPr>
+          <w:rFonts w:ascii="Arial" w:hAnsi="Arial" w:cs="Arial"/>
+          <w:lang w:val="en-US"/>
+        </w:rPr>
+      </w:pPr>
+      <w:r>
+        <w:rPr>
+          <w:rFonts w:ascii="Arial" w:hAnsi="Arial" w:cs="Arial"/>
           <w:highlight w:val="yellow"/>
           <w:lang w:val="en-US"/>
         </w:rPr>
-        <w:t>10</w:t>
-      </w:r>
-      <w:r>
-        <w:rPr>
-          <w:sz w:val="24"/>
-          <w:szCs w:val="24"/>
-          <w:highlight w:val="yellow"/>
-          <w:lang w:val="en-US"/>
-        </w:rPr>
-        <w:t>)</w:t>
+        <w:t>Router 7 – (Next Hope = 7, Cost = 8)”</w:t>
       </w:r>
     </w:p>
     <w:p>
       <w:pPr>
         <w:spacing w:line="240" w:lineRule="auto"/>
         <w:rPr>
-          <w:sz w:val="24"/>
-          <w:szCs w:val="24"/>
-          <w:highlight w:val="yellow"/>
-          <w:lang w:val="en-US"/>
-        </w:rPr>
-      </w:pPr>
-      <w:r>
-        <w:rPr>
-          <w:sz w:val="24"/>
-          <w:szCs w:val="24"/>
-          <w:highlight w:val="yellow"/>
-          <w:lang w:val="en-US"/>
-        </w:rPr>
-        <w:t>Router 6 – (Next Hop = 6, Cost = 5)</w:t>
+          <w:rFonts w:ascii="Arial" w:hAnsi="Arial" w:cs="Arial"/>
+          <w:lang w:val="en-US"/>
+        </w:rPr>
+      </w:pPr>
+      <w:r>
+        <w:rPr>
+          <w:rFonts w:ascii="Arial" w:hAnsi="Arial" w:cs="Arial"/>
+          <w:lang w:val="en-US"/>
+        </w:rPr>
+        <w:t>This is what the routing map looks like after all the Routers are up.</w:t>
       </w:r>
     </w:p>
     <w:p>
       <w:pPr>
         <w:spacing w:line="240" w:lineRule="auto"/>
         <w:rPr>
-          <w:sz w:val="24"/>
-          <w:szCs w:val="24"/>
-          <w:lang w:val="en-US"/>
-        </w:rPr>
-      </w:pPr>
-      <w:r>
-        <w:rPr>
-          <w:sz w:val="24"/>
-          <w:szCs w:val="24"/>
-          <w:highlight w:val="yellow"/>
-          <w:lang w:val="en-US"/>
-        </w:rPr>
-        <w:t>Router 7 – (Next Hope = 7, Cost = 8)”</w:t>
-      </w:r>
-    </w:p>
-    <w:p>
-      <w:pPr>
-        <w:spacing w:line="240" w:lineRule="auto"/>
-        <w:rPr>
-          <w:sz w:val="24"/>
-          <w:szCs w:val="24"/>
-          <w:lang w:val="en-US"/>
-        </w:rPr>
-      </w:pPr>
-      <w:r>
-        <w:rPr>
-          <w:sz w:val="24"/>
-          <w:szCs w:val="24"/>
+          <w:rFonts w:ascii="Arial" w:hAnsi="Arial" w:cs="Arial"/>
+          <w:lang w:val="en-US"/>
+        </w:rPr>
+      </w:pPr>
+      <w:r>
+        <w:rPr>
+          <w:rFonts w:ascii="Arial" w:hAnsi="Arial" w:cs="Arial"/>
+          <w:noProof/>
           <w:lang w:val="en-US"/>
         </w:rPr>
         <w:lastRenderedPageBreak/>
-        <w:t>This is what the routing map looks like after all the Routers are up.</w:t>
-      </w:r>
-    </w:p>
-    <w:p>
-      <w:pPr>
-        <w:spacing w:line="240" w:lineRule="auto"/>
-        <w:rPr>
-          <w:sz w:val="24"/>
-          <w:szCs w:val="24"/>
-          <w:lang w:val="en-US"/>
-        </w:rPr>
-      </w:pPr>
-      <w:r>
-        <w:rPr>
-          <w:noProof/>
-          <w:sz w:val="24"/>
-          <w:szCs w:val="24"/>
-          <w:lang w:val="en-US"/>
-        </w:rPr>
         <w:drawing>
           <wp:inline distT="0" distB="0" distL="0" distR="0" wp14:anchorId="7B491D7B" wp14:editId="19AF5B78">
             <wp:extent cx="5724525" cy="4419600"/>
@@ -3940,15 +3388,13 @@
       <w:pPr>
         <w:spacing w:line="240" w:lineRule="auto"/>
         <w:rPr>
-          <w:sz w:val="24"/>
-          <w:szCs w:val="24"/>
-          <w:lang w:val="en-US"/>
-        </w:rPr>
-      </w:pPr>
-      <w:r>
-        <w:rPr>
-          <w:sz w:val="24"/>
-          <w:szCs w:val="24"/>
+          <w:rFonts w:ascii="Arial" w:hAnsi="Arial" w:cs="Arial"/>
+          <w:lang w:val="en-US"/>
+        </w:rPr>
+      </w:pPr>
+      <w:r>
+        <w:rPr>
+          <w:rFonts w:ascii="Arial" w:hAnsi="Arial" w:cs="Arial"/>
           <w:lang w:val="en-US"/>
         </w:rPr>
         <w:t xml:space="preserve">Here is an example of the configuration file of Router 1 used in the project. </w:t>
@@ -3958,16 +3404,14 @@
       <w:pPr>
         <w:spacing w:line="240" w:lineRule="auto"/>
         <w:rPr>
-          <w:sz w:val="24"/>
-          <w:szCs w:val="24"/>
-          <w:lang w:val="en-US"/>
-        </w:rPr>
-      </w:pPr>
-      <w:r>
-        <w:rPr>
+          <w:rFonts w:ascii="Arial" w:hAnsi="Arial" w:cs="Arial"/>
+          <w:lang w:val="en-US"/>
+        </w:rPr>
+      </w:pPr>
+      <w:r>
+        <w:rPr>
+          <w:rFonts w:ascii="Arial" w:hAnsi="Arial" w:cs="Arial"/>
           <w:noProof/>
-          <w:sz w:val="24"/>
-          <w:szCs w:val="24"/>
           <w:lang w:val="en-US"/>
         </w:rPr>
         <w:drawing>
@@ -4024,40 +3468,35 @@
       <w:pPr>
         <w:spacing w:line="240" w:lineRule="auto"/>
         <w:rPr>
-          <w:sz w:val="24"/>
-          <w:szCs w:val="24"/>
-          <w:lang w:val="en-US"/>
-        </w:rPr>
-      </w:pPr>
-    </w:p>
-    <w:p>
-      <w:pPr>
-        <w:rPr>
-          <w:sz w:val="24"/>
-          <w:szCs w:val="24"/>
-          <w:lang w:val="en-US"/>
-        </w:rPr>
-      </w:pPr>
-      <w:r>
-        <w:rPr>
-          <w:sz w:val="24"/>
-          <w:szCs w:val="24"/>
+          <w:rFonts w:ascii="Arial" w:hAnsi="Arial" w:cs="Arial"/>
+          <w:lang w:val="en-US"/>
+        </w:rPr>
+      </w:pPr>
+    </w:p>
+    <w:p>
+      <w:pPr>
+        <w:rPr>
+          <w:rFonts w:ascii="Arial" w:hAnsi="Arial" w:cs="Arial"/>
+          <w:lang w:val="en-US"/>
+        </w:rPr>
+      </w:pPr>
+      <w:r>
+        <w:rPr>
+          <w:rFonts w:ascii="Arial" w:hAnsi="Arial" w:cs="Arial"/>
           <w:lang w:val="en-US"/>
         </w:rPr>
         <w:t>This shows that the RIP Routing Protocol is working well. The design and implementation of the Routing Protocol was successful</w:t>
       </w:r>
       <w:r>
         <w:rPr>
-          <w:sz w:val="24"/>
-          <w:szCs w:val="24"/>
+          <w:rFonts w:ascii="Arial" w:hAnsi="Arial" w:cs="Arial"/>
           <w:lang w:val="en-US"/>
         </w:rPr>
         <w:t>. All the test cases are passing. Poisoned reverse is working by changing the metric to 16. New routes are also being calculated. Routes with a metric of 16 or more are being ignored. Timeout and garbage timers are working correctly when it comes to timing out and deleting a router. The routing table converges correctly for all Routers.</w:t>
       </w:r>
       <w:r>
         <w:rPr>
-          <w:sz w:val="24"/>
-          <w:szCs w:val="24"/>
+          <w:rFonts w:ascii="Arial" w:hAnsi="Arial" w:cs="Arial"/>
           <w:lang w:val="en-US"/>
         </w:rPr>
         <w:t xml:space="preserve"> Configuration file tests are handling any errors inside the configuration file before processing whereas the routing tests have all passed.</w:t>

</xml_diff>